<commit_message>
Updated README and DEVELOPMENT DOCS
</commit_message>
<xml_diff>
--- a/developmentDoc.docx
+++ b/developmentDoc.docx
@@ -20,72 +20,1051 @@
       <w:r>
         <w:t>Development Doc</w:t>
       </w:r>
+      <w:r>
+        <w:t>ument</w:t>
+      </w:r>
     </w:p>
     <w:p>
       <w:r>
-        <w:t>This development document will follow the implementation of the Technical Test proposed by Dizplai as part of the application process for their Graduate Software role.</w:t>
+        <w:t>This development document will follow the implementation of the Technical Test proposed by Dizplai as part of the application process for their Graduate Software role</w:t>
+      </w:r>
+      <w:r>
+        <w:t xml:space="preserve">. </w:t>
+      </w:r>
+    </w:p>
+    <w:p>
+      <w:pPr>
+        <w:sectPr>
+          <w:pgSz w:w="11906" w:h="16838" w:code="9"/>
+          <w:pgMar w:top="1440" w:right="1440" w:bottom="1440" w:left="1440" w:header="709" w:footer="709" w:gutter="0"/>
+          <w:cols w:space="708"/>
+          <w:vAlign w:val="center"/>
+          <w:docGrid w:linePitch="360"/>
+        </w:sectPr>
+      </w:pPr>
+      <w:r>
+        <w:t>By: Brad Jay Millington</w:t>
+      </w:r>
+    </w:p>
+    <w:sdt>
+      <w:sdtPr>
+        <w:id w:val="-995963140"/>
+        <w:docPartObj>
+          <w:docPartGallery w:val="Table of Contents"/>
+          <w:docPartUnique/>
+        </w:docPartObj>
+      </w:sdtPr>
+      <w:sdtEndPr>
+        <w:rPr>
+          <w:rFonts w:asciiTheme="minorHAnsi" w:eastAsiaTheme="minorHAnsi" w:hAnsiTheme="minorHAnsi" w:cstheme="minorBidi"/>
+          <w:b/>
+          <w:bCs/>
+          <w:color w:val="auto"/>
+          <w:kern w:val="2"/>
+          <w:sz w:val="24"/>
+          <w:szCs w:val="24"/>
+          <w:lang w:eastAsia="en-US"/>
+          <w14:ligatures w14:val="standardContextual"/>
+        </w:rPr>
+      </w:sdtEndPr>
+      <w:sdtContent>
+        <w:p>
+          <w:pPr>
+            <w:pStyle w:val="TOCHeading"/>
+          </w:pPr>
+          <w:r>
+            <w:t>Contents</w:t>
+          </w:r>
+        </w:p>
+        <w:p>
+          <w:pPr>
+            <w:pStyle w:val="TOC1"/>
+            <w:tabs>
+              <w:tab w:val="left" w:pos="480"/>
+              <w:tab w:val="right" w:leader="dot" w:pos="9016"/>
+            </w:tabs>
+            <w:rPr>
+              <w:rFonts w:eastAsiaTheme="minorEastAsia"/>
+              <w:noProof/>
+              <w:lang w:eastAsia="en-GB"/>
+            </w:rPr>
+          </w:pPr>
+          <w:r>
+            <w:fldChar w:fldCharType="begin"/>
+          </w:r>
+          <w:r>
+            <w:instrText xml:space="preserve"> TOC \o "1-3" \h \z \u </w:instrText>
+          </w:r>
+          <w:r>
+            <w:fldChar w:fldCharType="separate"/>
+          </w:r>
+          <w:hyperlink w:anchor="_Toc194348235" w:history="1">
+            <w:r>
+              <w:rPr>
+                <w:rStyle w:val="Hyperlink"/>
+                <w:noProof/>
+              </w:rPr>
+              <w:t>1.</w:t>
+            </w:r>
+            <w:r>
+              <w:rPr>
+                <w:rFonts w:eastAsiaTheme="minorEastAsia"/>
+                <w:noProof/>
+                <w:lang w:eastAsia="en-GB"/>
+              </w:rPr>
+              <w:tab/>
+            </w:r>
+            <w:r>
+              <w:rPr>
+                <w:rStyle w:val="Hyperlink"/>
+                <w:noProof/>
+              </w:rPr>
+              <w:t>Understanding the Brief</w:t>
+            </w:r>
+            <w:r>
+              <w:rPr>
+                <w:noProof/>
+                <w:webHidden/>
+              </w:rPr>
+              <w:tab/>
+            </w:r>
+            <w:r>
+              <w:rPr>
+                <w:noProof/>
+                <w:webHidden/>
+              </w:rPr>
+              <w:fldChar w:fldCharType="begin"/>
+            </w:r>
+            <w:r>
+              <w:rPr>
+                <w:noProof/>
+                <w:webHidden/>
+              </w:rPr>
+              <w:instrText xml:space="preserve"> PAGEREF _Toc194348235 \h </w:instrText>
+            </w:r>
+            <w:r>
+              <w:rPr>
+                <w:noProof/>
+                <w:webHidden/>
+              </w:rPr>
+            </w:r>
+            <w:r>
+              <w:rPr>
+                <w:noProof/>
+                <w:webHidden/>
+              </w:rPr>
+              <w:fldChar w:fldCharType="separate"/>
+            </w:r>
+            <w:r>
+              <w:rPr>
+                <w:noProof/>
+                <w:webHidden/>
+              </w:rPr>
+              <w:t>3</w:t>
+            </w:r>
+            <w:r>
+              <w:rPr>
+                <w:noProof/>
+                <w:webHidden/>
+              </w:rPr>
+              <w:fldChar w:fldCharType="end"/>
+            </w:r>
+          </w:hyperlink>
+        </w:p>
+        <w:p>
+          <w:pPr>
+            <w:pStyle w:val="TOC2"/>
+            <w:tabs>
+              <w:tab w:val="left" w:pos="960"/>
+              <w:tab w:val="right" w:leader="dot" w:pos="9016"/>
+            </w:tabs>
+            <w:rPr>
+              <w:noProof/>
+            </w:rPr>
+          </w:pPr>
+          <w:hyperlink w:anchor="_Toc194348236" w:history="1">
+            <w:r>
+              <w:rPr>
+                <w:rStyle w:val="Hyperlink"/>
+                <w:noProof/>
+              </w:rPr>
+              <w:t>1.1</w:t>
+            </w:r>
+            <w:r>
+              <w:rPr>
+                <w:noProof/>
+              </w:rPr>
+              <w:tab/>
+            </w:r>
+            <w:r>
+              <w:rPr>
+                <w:rStyle w:val="Hyperlink"/>
+                <w:noProof/>
+              </w:rPr>
+              <w:t>Web Pages</w:t>
+            </w:r>
+            <w:r>
+              <w:rPr>
+                <w:noProof/>
+                <w:webHidden/>
+              </w:rPr>
+              <w:tab/>
+            </w:r>
+            <w:r>
+              <w:rPr>
+                <w:noProof/>
+                <w:webHidden/>
+              </w:rPr>
+              <w:fldChar w:fldCharType="begin"/>
+            </w:r>
+            <w:r>
+              <w:rPr>
+                <w:noProof/>
+                <w:webHidden/>
+              </w:rPr>
+              <w:instrText xml:space="preserve"> PAGEREF _Toc194348236 \h </w:instrText>
+            </w:r>
+            <w:r>
+              <w:rPr>
+                <w:noProof/>
+                <w:webHidden/>
+              </w:rPr>
+            </w:r>
+            <w:r>
+              <w:rPr>
+                <w:noProof/>
+                <w:webHidden/>
+              </w:rPr>
+              <w:fldChar w:fldCharType="separate"/>
+            </w:r>
+            <w:r>
+              <w:rPr>
+                <w:noProof/>
+                <w:webHidden/>
+              </w:rPr>
+              <w:t>3</w:t>
+            </w:r>
+            <w:r>
+              <w:rPr>
+                <w:noProof/>
+                <w:webHidden/>
+              </w:rPr>
+              <w:fldChar w:fldCharType="end"/>
+            </w:r>
+          </w:hyperlink>
+        </w:p>
+        <w:p>
+          <w:pPr>
+            <w:pStyle w:val="TOC2"/>
+            <w:tabs>
+              <w:tab w:val="left" w:pos="960"/>
+              <w:tab w:val="right" w:leader="dot" w:pos="9016"/>
+            </w:tabs>
+            <w:rPr>
+              <w:noProof/>
+            </w:rPr>
+          </w:pPr>
+          <w:hyperlink w:anchor="_Toc194348237" w:history="1">
+            <w:r>
+              <w:rPr>
+                <w:rStyle w:val="Hyperlink"/>
+                <w:noProof/>
+              </w:rPr>
+              <w:t>1.2</w:t>
+            </w:r>
+            <w:r>
+              <w:rPr>
+                <w:noProof/>
+              </w:rPr>
+              <w:tab/>
+            </w:r>
+            <w:r>
+              <w:rPr>
+                <w:rStyle w:val="Hyperlink"/>
+                <w:noProof/>
+              </w:rPr>
+              <w:t>Server</w:t>
+            </w:r>
+            <w:r>
+              <w:rPr>
+                <w:noProof/>
+                <w:webHidden/>
+              </w:rPr>
+              <w:tab/>
+            </w:r>
+            <w:r>
+              <w:rPr>
+                <w:noProof/>
+                <w:webHidden/>
+              </w:rPr>
+              <w:fldChar w:fldCharType="begin"/>
+            </w:r>
+            <w:r>
+              <w:rPr>
+                <w:noProof/>
+                <w:webHidden/>
+              </w:rPr>
+              <w:instrText xml:space="preserve"> PAGEREF _Toc194348237 \h </w:instrText>
+            </w:r>
+            <w:r>
+              <w:rPr>
+                <w:noProof/>
+                <w:webHidden/>
+              </w:rPr>
+            </w:r>
+            <w:r>
+              <w:rPr>
+                <w:noProof/>
+                <w:webHidden/>
+              </w:rPr>
+              <w:fldChar w:fldCharType="separate"/>
+            </w:r>
+            <w:r>
+              <w:rPr>
+                <w:noProof/>
+                <w:webHidden/>
+              </w:rPr>
+              <w:t>3</w:t>
+            </w:r>
+            <w:r>
+              <w:rPr>
+                <w:noProof/>
+                <w:webHidden/>
+              </w:rPr>
+              <w:fldChar w:fldCharType="end"/>
+            </w:r>
+          </w:hyperlink>
+        </w:p>
+        <w:p>
+          <w:pPr>
+            <w:pStyle w:val="TOC1"/>
+            <w:tabs>
+              <w:tab w:val="left" w:pos="480"/>
+              <w:tab w:val="right" w:leader="dot" w:pos="9016"/>
+            </w:tabs>
+            <w:rPr>
+              <w:rFonts w:eastAsiaTheme="minorEastAsia"/>
+              <w:noProof/>
+              <w:lang w:eastAsia="en-GB"/>
+            </w:rPr>
+          </w:pPr>
+          <w:hyperlink w:anchor="_Toc194348238" w:history="1">
+            <w:r>
+              <w:rPr>
+                <w:rStyle w:val="Hyperlink"/>
+                <w:noProof/>
+              </w:rPr>
+              <w:t>2.</w:t>
+            </w:r>
+            <w:r>
+              <w:rPr>
+                <w:rFonts w:eastAsiaTheme="minorEastAsia"/>
+                <w:noProof/>
+                <w:lang w:eastAsia="en-GB"/>
+              </w:rPr>
+              <w:tab/>
+            </w:r>
+            <w:r>
+              <w:rPr>
+                <w:rStyle w:val="Hyperlink"/>
+                <w:noProof/>
+              </w:rPr>
+              <w:t>Deciding on IDE, Languages, and Packages</w:t>
+            </w:r>
+            <w:r>
+              <w:rPr>
+                <w:noProof/>
+                <w:webHidden/>
+              </w:rPr>
+              <w:tab/>
+            </w:r>
+            <w:r>
+              <w:rPr>
+                <w:noProof/>
+                <w:webHidden/>
+              </w:rPr>
+              <w:fldChar w:fldCharType="begin"/>
+            </w:r>
+            <w:r>
+              <w:rPr>
+                <w:noProof/>
+                <w:webHidden/>
+              </w:rPr>
+              <w:instrText xml:space="preserve"> PAGEREF _Toc194348238 \h </w:instrText>
+            </w:r>
+            <w:r>
+              <w:rPr>
+                <w:noProof/>
+                <w:webHidden/>
+              </w:rPr>
+            </w:r>
+            <w:r>
+              <w:rPr>
+                <w:noProof/>
+                <w:webHidden/>
+              </w:rPr>
+              <w:fldChar w:fldCharType="separate"/>
+            </w:r>
+            <w:r>
+              <w:rPr>
+                <w:noProof/>
+                <w:webHidden/>
+              </w:rPr>
+              <w:t>3</w:t>
+            </w:r>
+            <w:r>
+              <w:rPr>
+                <w:noProof/>
+                <w:webHidden/>
+              </w:rPr>
+              <w:fldChar w:fldCharType="end"/>
+            </w:r>
+          </w:hyperlink>
+        </w:p>
+        <w:p>
+          <w:pPr>
+            <w:pStyle w:val="TOC1"/>
+            <w:tabs>
+              <w:tab w:val="left" w:pos="480"/>
+              <w:tab w:val="right" w:leader="dot" w:pos="9016"/>
+            </w:tabs>
+            <w:rPr>
+              <w:rFonts w:eastAsiaTheme="minorEastAsia"/>
+              <w:noProof/>
+              <w:lang w:eastAsia="en-GB"/>
+            </w:rPr>
+          </w:pPr>
+          <w:hyperlink w:anchor="_Toc194348239" w:history="1">
+            <w:r>
+              <w:rPr>
+                <w:rStyle w:val="Hyperlink"/>
+                <w:noProof/>
+              </w:rPr>
+              <w:t>3.</w:t>
+            </w:r>
+            <w:r>
+              <w:rPr>
+                <w:rFonts w:eastAsiaTheme="minorEastAsia"/>
+                <w:noProof/>
+                <w:lang w:eastAsia="en-GB"/>
+              </w:rPr>
+              <w:tab/>
+            </w:r>
+            <w:r>
+              <w:rPr>
+                <w:rStyle w:val="Hyperlink"/>
+                <w:noProof/>
+              </w:rPr>
+              <w:t>Implementing the API</w:t>
+            </w:r>
+            <w:r>
+              <w:rPr>
+                <w:noProof/>
+                <w:webHidden/>
+              </w:rPr>
+              <w:tab/>
+            </w:r>
+            <w:r>
+              <w:rPr>
+                <w:noProof/>
+                <w:webHidden/>
+              </w:rPr>
+              <w:fldChar w:fldCharType="begin"/>
+            </w:r>
+            <w:r>
+              <w:rPr>
+                <w:noProof/>
+                <w:webHidden/>
+              </w:rPr>
+              <w:instrText xml:space="preserve"> PAGEREF _Toc194348239 \h </w:instrText>
+            </w:r>
+            <w:r>
+              <w:rPr>
+                <w:noProof/>
+                <w:webHidden/>
+              </w:rPr>
+            </w:r>
+            <w:r>
+              <w:rPr>
+                <w:noProof/>
+                <w:webHidden/>
+              </w:rPr>
+              <w:fldChar w:fldCharType="separate"/>
+            </w:r>
+            <w:r>
+              <w:rPr>
+                <w:noProof/>
+                <w:webHidden/>
+              </w:rPr>
+              <w:t>3</w:t>
+            </w:r>
+            <w:r>
+              <w:rPr>
+                <w:noProof/>
+                <w:webHidden/>
+              </w:rPr>
+              <w:fldChar w:fldCharType="end"/>
+            </w:r>
+          </w:hyperlink>
+        </w:p>
+        <w:p>
+          <w:pPr>
+            <w:pStyle w:val="TOC1"/>
+            <w:tabs>
+              <w:tab w:val="left" w:pos="480"/>
+              <w:tab w:val="right" w:leader="dot" w:pos="9016"/>
+            </w:tabs>
+            <w:rPr>
+              <w:rFonts w:eastAsiaTheme="minorEastAsia"/>
+              <w:noProof/>
+              <w:lang w:eastAsia="en-GB"/>
+            </w:rPr>
+          </w:pPr>
+          <w:hyperlink w:anchor="_Toc194348240" w:history="1">
+            <w:r>
+              <w:rPr>
+                <w:rStyle w:val="Hyperlink"/>
+                <w:noProof/>
+              </w:rPr>
+              <w:t>4.</w:t>
+            </w:r>
+            <w:r>
+              <w:rPr>
+                <w:rFonts w:eastAsiaTheme="minorEastAsia"/>
+                <w:noProof/>
+                <w:lang w:eastAsia="en-GB"/>
+              </w:rPr>
+              <w:tab/>
+            </w:r>
+            <w:r>
+              <w:rPr>
+                <w:rStyle w:val="Hyperlink"/>
+                <w:noProof/>
+              </w:rPr>
+              <w:t>Designing the HTML pages</w:t>
+            </w:r>
+            <w:r>
+              <w:rPr>
+                <w:noProof/>
+                <w:webHidden/>
+              </w:rPr>
+              <w:tab/>
+            </w:r>
+            <w:r>
+              <w:rPr>
+                <w:noProof/>
+                <w:webHidden/>
+              </w:rPr>
+              <w:fldChar w:fldCharType="begin"/>
+            </w:r>
+            <w:r>
+              <w:rPr>
+                <w:noProof/>
+                <w:webHidden/>
+              </w:rPr>
+              <w:instrText xml:space="preserve"> PAGEREF _Toc194348240 \h </w:instrText>
+            </w:r>
+            <w:r>
+              <w:rPr>
+                <w:noProof/>
+                <w:webHidden/>
+              </w:rPr>
+            </w:r>
+            <w:r>
+              <w:rPr>
+                <w:noProof/>
+                <w:webHidden/>
+              </w:rPr>
+              <w:fldChar w:fldCharType="separate"/>
+            </w:r>
+            <w:r>
+              <w:rPr>
+                <w:noProof/>
+                <w:webHidden/>
+              </w:rPr>
+              <w:t>3</w:t>
+            </w:r>
+            <w:r>
+              <w:rPr>
+                <w:noProof/>
+                <w:webHidden/>
+              </w:rPr>
+              <w:fldChar w:fldCharType="end"/>
+            </w:r>
+          </w:hyperlink>
+        </w:p>
+        <w:p>
+          <w:pPr>
+            <w:pStyle w:val="TOC1"/>
+            <w:tabs>
+              <w:tab w:val="left" w:pos="480"/>
+              <w:tab w:val="right" w:leader="dot" w:pos="9016"/>
+            </w:tabs>
+            <w:rPr>
+              <w:rFonts w:eastAsiaTheme="minorEastAsia"/>
+              <w:noProof/>
+              <w:lang w:eastAsia="en-GB"/>
+            </w:rPr>
+          </w:pPr>
+          <w:hyperlink w:anchor="_Toc194348241" w:history="1">
+            <w:r>
+              <w:rPr>
+                <w:rStyle w:val="Hyperlink"/>
+                <w:noProof/>
+              </w:rPr>
+              <w:t>5.</w:t>
+            </w:r>
+            <w:r>
+              <w:rPr>
+                <w:rFonts w:eastAsiaTheme="minorEastAsia"/>
+                <w:noProof/>
+                <w:lang w:eastAsia="en-GB"/>
+              </w:rPr>
+              <w:tab/>
+            </w:r>
+            <w:r>
+              <w:rPr>
+                <w:rStyle w:val="Hyperlink"/>
+                <w:noProof/>
+              </w:rPr>
+              <w:t>Reviewing the brief questions</w:t>
+            </w:r>
+            <w:r>
+              <w:rPr>
+                <w:noProof/>
+                <w:webHidden/>
+              </w:rPr>
+              <w:tab/>
+            </w:r>
+            <w:r>
+              <w:rPr>
+                <w:noProof/>
+                <w:webHidden/>
+              </w:rPr>
+              <w:fldChar w:fldCharType="begin"/>
+            </w:r>
+            <w:r>
+              <w:rPr>
+                <w:noProof/>
+                <w:webHidden/>
+              </w:rPr>
+              <w:instrText xml:space="preserve"> PAGEREF _Toc194348241 \h </w:instrText>
+            </w:r>
+            <w:r>
+              <w:rPr>
+                <w:noProof/>
+                <w:webHidden/>
+              </w:rPr>
+            </w:r>
+            <w:r>
+              <w:rPr>
+                <w:noProof/>
+                <w:webHidden/>
+              </w:rPr>
+              <w:fldChar w:fldCharType="separate"/>
+            </w:r>
+            <w:r>
+              <w:rPr>
+                <w:noProof/>
+                <w:webHidden/>
+              </w:rPr>
+              <w:t>3</w:t>
+            </w:r>
+            <w:r>
+              <w:rPr>
+                <w:noProof/>
+                <w:webHidden/>
+              </w:rPr>
+              <w:fldChar w:fldCharType="end"/>
+            </w:r>
+          </w:hyperlink>
+        </w:p>
+        <w:p>
+          <w:pPr>
+            <w:pStyle w:val="TOC1"/>
+            <w:tabs>
+              <w:tab w:val="left" w:pos="480"/>
+              <w:tab w:val="right" w:leader="dot" w:pos="9016"/>
+            </w:tabs>
+            <w:rPr>
+              <w:rFonts w:eastAsiaTheme="minorEastAsia"/>
+              <w:noProof/>
+              <w:lang w:eastAsia="en-GB"/>
+            </w:rPr>
+          </w:pPr>
+          <w:hyperlink w:anchor="_Toc194348242" w:history="1">
+            <w:r>
+              <w:rPr>
+                <w:rStyle w:val="Hyperlink"/>
+                <w:noProof/>
+              </w:rPr>
+              <w:t>6.</w:t>
+            </w:r>
+            <w:r>
+              <w:rPr>
+                <w:rFonts w:eastAsiaTheme="minorEastAsia"/>
+                <w:noProof/>
+                <w:lang w:eastAsia="en-GB"/>
+              </w:rPr>
+              <w:tab/>
+            </w:r>
+            <w:r>
+              <w:rPr>
+                <w:rStyle w:val="Hyperlink"/>
+                <w:noProof/>
+              </w:rPr>
+              <w:t>Future Work</w:t>
+            </w:r>
+            <w:r>
+              <w:rPr>
+                <w:noProof/>
+                <w:webHidden/>
+              </w:rPr>
+              <w:tab/>
+            </w:r>
+            <w:r>
+              <w:rPr>
+                <w:noProof/>
+                <w:webHidden/>
+              </w:rPr>
+              <w:fldChar w:fldCharType="begin"/>
+            </w:r>
+            <w:r>
+              <w:rPr>
+                <w:noProof/>
+                <w:webHidden/>
+              </w:rPr>
+              <w:instrText xml:space="preserve"> PAGEREF _Toc194348242 \h </w:instrText>
+            </w:r>
+            <w:r>
+              <w:rPr>
+                <w:noProof/>
+                <w:webHidden/>
+              </w:rPr>
+            </w:r>
+            <w:r>
+              <w:rPr>
+                <w:noProof/>
+                <w:webHidden/>
+              </w:rPr>
+              <w:fldChar w:fldCharType="separate"/>
+            </w:r>
+            <w:r>
+              <w:rPr>
+                <w:noProof/>
+                <w:webHidden/>
+              </w:rPr>
+              <w:t>3</w:t>
+            </w:r>
+            <w:r>
+              <w:rPr>
+                <w:noProof/>
+                <w:webHidden/>
+              </w:rPr>
+              <w:fldChar w:fldCharType="end"/>
+            </w:r>
+          </w:hyperlink>
+        </w:p>
+        <w:p>
+          <w:r>
+            <w:rPr>
+              <w:b/>
+              <w:bCs/>
+            </w:rPr>
+            <w:fldChar w:fldCharType="end"/>
+          </w:r>
+        </w:p>
+      </w:sdtContent>
+    </w:sdt>
+    <w:p>
+      <w:r>
+        <w:br w:type="page"/>
+      </w:r>
+    </w:p>
+    <w:p>
+      <w:pPr>
+        <w:pStyle w:val="Heading1"/>
+        <w:numPr>
+          <w:ilvl w:val="0"/>
+          <w:numId w:val="11"/>
+        </w:numPr>
+        <w:rPr>
+          <w:color w:val="000000" w:themeColor="text1"/>
+        </w:rPr>
+      </w:pPr>
+      <w:bookmarkStart w:id="0" w:name="_Toc194348235"/>
+      <w:r>
+        <w:rPr>
+          <w:color w:val="000000" w:themeColor="text1"/>
+        </w:rPr>
+        <w:lastRenderedPageBreak/>
+        <w:t>Understanding the Brief</w:t>
+      </w:r>
+      <w:bookmarkEnd w:id="0"/>
+    </w:p>
+    <w:p>
+      <w:r>
+        <w:t xml:space="preserve">For this project, the brief provided clear requirements with examples and recommendations to aid understanding. </w:t>
+      </w:r>
+      <w:r>
+        <w:t>The main core is a web application which allows a user to place their vote on a displayed poll, by picking out of a range of pre-selected options. They should also then be redirected to a page displaying the current votes by percentage for each option. The scope of the work can be broken down into two main sections</w:t>
+      </w:r>
+      <w:r>
+        <w:t>.</w:t>
       </w:r>
     </w:p>
     <w:p/>
     <w:p>
       <w:pPr>
+        <w:pStyle w:val="Heading2"/>
+        <w:numPr>
+          <w:ilvl w:val="1"/>
+          <w:numId w:val="10"/>
+        </w:numPr>
+        <w:rPr>
+          <w:color w:val="auto"/>
+        </w:rPr>
+      </w:pPr>
+      <w:bookmarkStart w:id="1" w:name="_Toc194348236"/>
+      <w:r>
+        <w:rPr>
+          <w:color w:val="auto"/>
+        </w:rPr>
+        <w:t>Web Pages</w:t>
+      </w:r>
+      <w:bookmarkEnd w:id="1"/>
+      <w:r>
+        <w:rPr>
+          <w:color w:val="auto"/>
+        </w:rPr>
+        <w:t xml:space="preserve"> </w:t>
+      </w:r>
+    </w:p>
+    <w:p>
+      <w:r>
+        <w:t>Two main web pages will be developed for the front-end user interface, separating the two different functions of the site.</w:t>
+      </w:r>
+      <w:r>
+        <w:t xml:space="preserve"> </w:t>
+      </w:r>
+      <w:proofErr w:type="gramStart"/>
+      <w:r>
+        <w:t>Both of these</w:t>
+      </w:r>
+      <w:proofErr w:type="gramEnd"/>
+      <w:r>
+        <w:t xml:space="preserve"> pages should be responsive, and function appropriately on a range of different device screen sizes.</w:t>
+      </w:r>
+    </w:p>
+    <w:p>
+      <w:pPr>
+        <w:pStyle w:val="Heading3"/>
+        <w:numPr>
+          <w:ilvl w:val="2"/>
+          <w:numId w:val="10"/>
+        </w:numPr>
+        <w:rPr>
+          <w:color w:val="auto"/>
+        </w:rPr>
+      </w:pPr>
+      <w:r>
+        <w:rPr>
+          <w:color w:val="auto"/>
+        </w:rPr>
+        <w:t>Voting Page</w:t>
+      </w:r>
+    </w:p>
+    <w:p>
+      <w:r>
+        <w:t>The voting page will provide the user with the polls question, as well as the range of two to five options available for the user to choose between, with the user receiving a visual confirmation of which choice they have selected before they submit their answer. It is important that the user is only able to select one option before they submit</w:t>
+      </w:r>
+      <w:r>
+        <w:t>, if a second option is selected the first must be removed.</w:t>
+      </w:r>
+    </w:p>
+    <w:p>
+      <w:pPr>
+        <w:pStyle w:val="Heading3"/>
+        <w:numPr>
+          <w:ilvl w:val="2"/>
+          <w:numId w:val="10"/>
+        </w:numPr>
+        <w:rPr>
+          <w:color w:val="auto"/>
+        </w:rPr>
+      </w:pPr>
+      <w:r>
+        <w:rPr>
+          <w:color w:val="auto"/>
+        </w:rPr>
+        <w:t>Confirmation Page</w:t>
+      </w:r>
+    </w:p>
+    <w:p>
+      <w:r>
+        <w:t>After the user has selected their option on the voting page, they should be redirected to a confirmation or results page, which will give the results of the poll by percentage of votes for each choice, this should be truncated to have no decimal places. For this, the options should also be arranged from most to least popular from the top of the page to the bottom, arranged as a leaderboard column.</w:t>
+      </w:r>
+      <w:bookmarkStart w:id="2" w:name="_Toc194348237"/>
+      <w:r>
+        <w:t xml:space="preserve"> </w:t>
+      </w:r>
+    </w:p>
+    <w:p/>
+    <w:p>
+      <w:pPr>
+        <w:pStyle w:val="Heading2"/>
+        <w:numPr>
+          <w:ilvl w:val="1"/>
+          <w:numId w:val="10"/>
+        </w:numPr>
+        <w:rPr>
+          <w:color w:val="auto"/>
+        </w:rPr>
+      </w:pPr>
+      <w:r>
+        <w:rPr>
+          <w:color w:val="auto"/>
+        </w:rPr>
+        <w:t>Server</w:t>
+      </w:r>
+      <w:bookmarkEnd w:id="2"/>
+    </w:p>
+    <w:p>
+      <w:r>
+        <w:t>A server will be needed to process requests from the web pages, this will also hold the resources for the polls and their votes</w:t>
+      </w:r>
+      <w:r>
+        <w:t xml:space="preserve">, and an example poll format has been provided. The server will expose a RESTful API and requires the ability to “GET” a poll, “POST” a vote to a poll, and “GET” votes for the poll by their id. It is also important that it </w:t>
+      </w:r>
+      <w:proofErr w:type="gramStart"/>
+      <w:r>
+        <w:t>is able to</w:t>
+      </w:r>
+      <w:proofErr w:type="gramEnd"/>
+      <w:r>
+        <w:t xml:space="preserve"> provide an accurate response for a range of different error scenarios.</w:t>
+      </w:r>
+    </w:p>
+    <w:p/>
+    <w:p/>
+    <w:p>
+      <w:pPr>
         <w:pStyle w:val="Heading1"/>
+        <w:numPr>
+          <w:ilvl w:val="0"/>
+          <w:numId w:val="11"/>
+        </w:numPr>
         <w:rPr>
           <w:color w:val="000000" w:themeColor="text1"/>
         </w:rPr>
       </w:pPr>
+      <w:bookmarkStart w:id="3" w:name="_Toc194348239"/>
       <w:r>
         <w:rPr>
           <w:color w:val="000000" w:themeColor="text1"/>
         </w:rPr>
-        <w:t>Understanding the Brief</w:t>
-      </w:r>
-    </w:p>
-    <w:p>
-      <w:pPr>
-        <w:pStyle w:val="Heading1"/>
+        <w:lastRenderedPageBreak/>
+        <w:t xml:space="preserve">Implementing the </w:t>
+      </w:r>
+      <w:bookmarkEnd w:id="3"/>
+      <w:r>
         <w:rPr>
           <w:color w:val="000000" w:themeColor="text1"/>
         </w:rPr>
-      </w:pPr>
-      <w:r>
+        <w:t>Server</w:t>
+      </w:r>
+    </w:p>
+    <w:p>
+      <w:r>
+        <w:t>The server and API were implemented using the recommended node.js Express technology recommended in the brief. I chose this mainly as I have experience working with it before back in my first year of uni</w:t>
+      </w:r>
+      <w:r>
+        <w:t>, where I found the routing features mostly intuitive and easy to use, especially when backed up with detailed documentation and countless other third-party online resources. I also learnt that express.js is used by many of the applications that I use today, such as Netflix, Uber, and LinkedIn, meaning it is a major technology which I would like to have more experience in for applying and working within the computing industry.</w:t>
+      </w:r>
+      <w:r>
+        <w:br/>
+      </w:r>
+    </w:p>
+    <w:p>
+      <w:r>
+        <w:t xml:space="preserve">To test my implementation of the server I used the Postman API platform to send and receive requests using JSON within the body for the payload and responses. This allowed me to troubleshoot </w:t>
+      </w:r>
+      <w:r>
+        <w:t>just the server code without also having the consider if the code I had written for the web pages were producing the erroneous results.</w:t>
+      </w:r>
+      <w:r>
+        <w:t xml:space="preserve"> I used this to test the implementation of the error handling within the API, such as when a user attempts to vote on a poll which doesn’t exist within the server. </w:t>
+      </w:r>
+    </w:p>
+    <w:p>
+      <w:pPr>
+        <w:pStyle w:val="Heading1"/>
+        <w:numPr>
+          <w:ilvl w:val="0"/>
+          <w:numId w:val="11"/>
+        </w:numPr>
         <w:rPr>
           <w:color w:val="000000" w:themeColor="text1"/>
         </w:rPr>
-        <w:t>Deciding on IDE, Languages, and Packages</w:t>
-      </w:r>
-    </w:p>
-    <w:p>
-      <w:pPr>
-        <w:pStyle w:val="Heading1"/>
-        <w:rPr>
-          <w:color w:val="000000" w:themeColor="text1"/>
-        </w:rPr>
-      </w:pPr>
-      <w:r>
-        <w:rPr>
-          <w:color w:val="000000" w:themeColor="text1"/>
-        </w:rPr>
-        <w:t>Implementing the API</w:t>
-      </w:r>
-    </w:p>
-    <w:p>
-      <w:pPr>
-        <w:pStyle w:val="Heading1"/>
-        <w:rPr>
-          <w:color w:val="000000" w:themeColor="text1"/>
-        </w:rPr>
-      </w:pPr>
+      </w:pPr>
+      <w:bookmarkStart w:id="4" w:name="_Toc194348240"/>
       <w:r>
         <w:rPr>
           <w:color w:val="000000" w:themeColor="text1"/>
         </w:rPr>
         <w:t>Designing the HTML pages</w:t>
       </w:r>
+      <w:bookmarkEnd w:id="4"/>
     </w:p>
     <w:p>
+      <w:r>
+        <w:t xml:space="preserve">I had decided very early on that the separated web pages which allow voting and viewing results were going to be designed in a very similar way and make use of the same CSS code. This decision was mainly down to the time constraints I had through this project due to other professional responsibilities. One feature I wanted to ensure was provided on my webpages is the ability to produce a correctly formatted page no matter the </w:t>
+      </w:r>
+      <w:r>
+        <w:t>number</w:t>
+      </w:r>
+      <w:r>
+        <w:t xml:space="preserve"> of options provided on the poll. This was implemented </w:t>
+      </w:r>
+      <w:r>
+        <w:t>using</w:t>
+      </w:r>
+      <w:r>
+        <w:t xml:space="preserve"> ‘for each’ loops which iterated through each option in the JSON response provided by the API, and generated the relevant HTML code for each</w:t>
+      </w:r>
+      <w:r>
+        <w:t xml:space="preserve"> using the ‘create Element’ function</w:t>
+      </w:r>
+      <w:r>
+        <w:t xml:space="preserve">. </w:t>
+      </w:r>
+    </w:p>
+    <w:p>
+      <w:r>
+        <w:t xml:space="preserve">I used the Google Chrome ‘developer tools’ feature </w:t>
+      </w:r>
+      <w:proofErr w:type="gramStart"/>
+      <w:r>
+        <w:t>in order to</w:t>
+      </w:r>
+      <w:proofErr w:type="gramEnd"/>
+      <w:r>
+        <w:t xml:space="preserve"> test my web pages responsiveness to different screen requirements, this allowed me to fine tune my flexbox settings to ensure that all content was formatted and visible within the screen area on any type of device.</w:t>
+      </w:r>
+    </w:p>
+    <w:p>
+      <w:r>
+        <w:br w:type="page"/>
+      </w:r>
+    </w:p>
+    <w:p/>
+    <w:p>
       <w:pPr>
         <w:pStyle w:val="Heading1"/>
+        <w:numPr>
+          <w:ilvl w:val="0"/>
+          <w:numId w:val="11"/>
+        </w:numPr>
         <w:rPr>
           <w:color w:val="000000" w:themeColor="text1"/>
         </w:rPr>
@@ -94,35 +1073,166 @@
         <w:rPr>
           <w:color w:val="000000" w:themeColor="text1"/>
         </w:rPr>
-        <w:t>Final Testing</w:t>
+        <w:t>Security Problems</w:t>
       </w:r>
     </w:p>
     <w:p>
+      <w:r>
+        <w:t>There are a range of security problems which could be faced if this project were deployed its current state, these are down to the implementation of the RESTful API which lacks security measures.</w:t>
+      </w:r>
+    </w:p>
+    <w:p>
+      <w:pPr>
+        <w:pStyle w:val="Heading2"/>
+        <w:numPr>
+          <w:ilvl w:val="1"/>
+          <w:numId w:val="15"/>
+        </w:numPr>
+        <w:rPr>
+          <w:color w:val="auto"/>
+        </w:rPr>
+      </w:pPr>
+      <w:r>
+        <w:rPr>
+          <w:color w:val="auto"/>
+        </w:rPr>
+        <w:t>Authentication</w:t>
+      </w:r>
+    </w:p>
+    <w:p>
+      <w:r>
+        <w:t>Currently, if the server was hosted online, anyone that knew the address would be able to send and receive requests to the server, such as I did in my testing with the postman application. This means that anyone at all would have the ability to access the poll results using ‘GET’ requests, or even ‘POST’ their own answers. This could lead to</w:t>
+      </w:r>
+      <w:r>
+        <w:t xml:space="preserve"> any important data being collected being made public, as well as allowing random users manipulate the results of any given poll by sending repeat requests. </w:t>
+      </w:r>
+      <w:r>
+        <w:br/>
+        <w:t xml:space="preserve">This could be fixed with the proper authentication methods, such as OAuth, which uses access tokens to determine if access to data should be permitted. </w:t>
+      </w:r>
+    </w:p>
+    <w:p>
+      <w:pPr>
+        <w:pStyle w:val="Heading2"/>
+        <w:numPr>
+          <w:ilvl w:val="1"/>
+          <w:numId w:val="15"/>
+        </w:numPr>
+        <w:rPr>
+          <w:color w:val="auto"/>
+        </w:rPr>
+      </w:pPr>
+      <w:r>
+        <w:rPr>
+          <w:color w:val="auto"/>
+        </w:rPr>
+        <w:t>Rate Limiting</w:t>
+      </w:r>
+    </w:p>
+    <w:p>
+      <w:r>
+        <w:t xml:space="preserve">Should the server receive </w:t>
+      </w:r>
+      <w:proofErr w:type="gramStart"/>
+      <w:r>
+        <w:t>a large number of</w:t>
+      </w:r>
+      <w:proofErr w:type="gramEnd"/>
+      <w:r>
+        <w:t xml:space="preserve"> requests, it may cause it to slow down or become completely unusable, resulting in the site no longer processing any requests. This could be done by either a very large and unexpected increase in site traffic, or by a single user planning to manipulate poll results or carrying out a deliberate Distributed Denial of Service (DDoS) attack. </w:t>
+      </w:r>
+    </w:p>
+    <w:p>
+      <w:r>
+        <w:t xml:space="preserve">A single user or IP address should be </w:t>
+      </w:r>
+      <w:r>
+        <w:t>limited</w:t>
+      </w:r>
+      <w:r>
+        <w:t xml:space="preserve"> to the </w:t>
+      </w:r>
+      <w:r>
+        <w:t>number</w:t>
+      </w:r>
+      <w:r>
+        <w:t xml:space="preserve"> of requests which they are able to send to the server, preventing them </w:t>
+      </w:r>
+      <w:r>
+        <w:t>being able to affect the performance of the site. In this project this could be achieved using the Express middleware package ‘express-rate-limit’.</w:t>
+      </w:r>
+    </w:p>
+    <w:p>
       <w:pPr>
         <w:pStyle w:val="Heading1"/>
+        <w:numPr>
+          <w:ilvl w:val="0"/>
+          <w:numId w:val="11"/>
+        </w:numPr>
         <w:rPr>
           <w:color w:val="000000" w:themeColor="text1"/>
         </w:rPr>
       </w:pPr>
-      <w:r>
-        <w:rPr>
-          <w:color w:val="000000" w:themeColor="text1"/>
-        </w:rPr>
-        <w:t>Reviewing the brief questions</w:t>
-      </w:r>
-    </w:p>
-    <w:p>
-      <w:pPr>
-        <w:pStyle w:val="Heading1"/>
-        <w:rPr>
-          <w:color w:val="000000" w:themeColor="text1"/>
-        </w:rPr>
-      </w:pPr>
+      <w:bookmarkStart w:id="5" w:name="_Toc194348242"/>
       <w:r>
         <w:rPr>
           <w:color w:val="000000" w:themeColor="text1"/>
         </w:rPr>
         <w:t>Future Work</w:t>
+      </w:r>
+      <w:bookmarkEnd w:id="5"/>
+    </w:p>
+    <w:p>
+      <w:r>
+        <w:t>There is a lot of work that I would still like to put into this project, and I plan to soon. These plans include:</w:t>
+      </w:r>
+    </w:p>
+    <w:p>
+      <w:pPr>
+        <w:pStyle w:val="ListParagraph"/>
+        <w:numPr>
+          <w:ilvl w:val="0"/>
+          <w:numId w:val="16"/>
+        </w:numPr>
+      </w:pPr>
+      <w:r>
+        <w:t xml:space="preserve">Adding another webpage which allows the user to select from a list of poll questions to participate in. </w:t>
+      </w:r>
+    </w:p>
+    <w:p>
+      <w:pPr>
+        <w:pStyle w:val="ListParagraph"/>
+        <w:numPr>
+          <w:ilvl w:val="0"/>
+          <w:numId w:val="16"/>
+        </w:numPr>
+      </w:pPr>
+      <w:r>
+        <w:t>Preventing a user from being able to participate in the same poll more than once.</w:t>
+      </w:r>
+    </w:p>
+    <w:p>
+      <w:pPr>
+        <w:pStyle w:val="ListParagraph"/>
+        <w:numPr>
+          <w:ilvl w:val="0"/>
+          <w:numId w:val="16"/>
+        </w:numPr>
+      </w:pPr>
+      <w:r>
+        <w:t>Store the polls and their results within a MySQL database to allow persistence in memory.</w:t>
+      </w:r>
+    </w:p>
+    <w:p>
+      <w:pPr>
+        <w:pStyle w:val="ListParagraph"/>
+        <w:numPr>
+          <w:ilvl w:val="0"/>
+          <w:numId w:val="16"/>
+        </w:numPr>
+      </w:pPr>
+      <w:r>
+        <w:t>Adding functionality to the events screen which gives a visual representation of each options percentage of current votes.</w:t>
       </w:r>
     </w:p>
     <w:p/>
@@ -135,6 +1245,1799 @@
     </w:sectPr>
   </w:body>
 </w:document>
+</file>
+
+<file path=word/endnotes.xml><?xml version="1.0" encoding="utf-8"?>
+<w:endnotes xmlns:wpc="http://schemas.microsoft.com/office/word/2010/wordprocessingCanvas" xmlns:cx="http://schemas.microsoft.com/office/drawing/2014/chartex" xmlns:cx1="http://schemas.microsoft.com/office/drawing/2015/9/8/chartex" xmlns:cx2="http://schemas.microsoft.com/office/drawing/2015/10/21/chartex" xmlns:cx3="http://schemas.microsoft.com/office/drawing/2016/5/9/chartex" xmlns:cx4="http://schemas.microsoft.com/office/drawing/2016/5/10/chartex" xmlns:cx5="http://schemas.microsoft.com/office/drawing/2016/5/11/chartex" xmlns:cx6="http://schemas.microsoft.com/office/drawing/2016/5/12/chartex" xmlns:cx7="http://schemas.microsoft.com/office/drawing/2016/5/13/chartex" xmlns:cx8="http://schemas.microsoft.com/office/drawing/2016/5/14/chartex" xmlns:mc="http://schemas.openxmlformats.org/markup-compatibility/2006" xmlns:aink="http://schemas.microsoft.com/office/drawing/2016/ink" xmlns:am3d="http://schemas.microsoft.com/office/drawing/2017/model3d" xmlns:o="urn:schemas-microsoft-com:office:office" xmlns:oel="http://schemas.microsoft.com/office/2019/extlst" xmlns:r="http://schemas.openxmlformats.org/officeDocument/2006/relationships" xmlns:m="http://schemas.openxmlformats.org/officeDocument/2006/math" xmlns:v="urn:schemas-microsoft-com:vml" xmlns:wp14="http://schemas.microsoft.com/office/word/2010/wordprocessingDrawing" xmlns:wp="http://schemas.openxmlformats.org/drawingml/2006/wordprocessingDrawing" xmlns:w10="urn:schemas-microsoft-com:office:word" xmlns:w="http://schemas.openxmlformats.org/wordprocessingml/2006/main" xmlns:w14="http://schemas.microsoft.com/office/word/2010/wordml" xmlns:w15="http://schemas.microsoft.com/office/word/2012/wordml" xmlns:w16cex="http://schemas.microsoft.com/office/word/2018/wordml/cex" xmlns:w16cid="http://schemas.microsoft.com/office/word/2016/wordml/cid" xmlns:w16="http://schemas.microsoft.com/office/word/2018/wordml" xmlns:w16du="http://schemas.microsoft.com/office/word/2023/wordml/word16du" xmlns:w16sdtdh="http://schemas.microsoft.com/office/word/2020/wordml/sdtdatahash" xmlns:w16sdtfl="http://schemas.microsoft.com/office/word/2024/wordml/sdtformatlock" xmlns:w16se="http://schemas.microsoft.com/office/word/2015/wordml/symex" xmlns:wpg="http://schemas.microsoft.com/office/word/2010/wordprocessingGroup" xmlns:wpi="http://schemas.microsoft.com/office/word/2010/wordprocessingInk" xmlns:wne="http://schemas.microsoft.com/office/word/2006/wordml" xmlns:wps="http://schemas.microsoft.com/office/word/2010/wordprocessingShape" mc:Ignorable="w14 w15 w16se w16cid w16 w16cex w16sdtdh w16sdtfl w16du wp14">
+  <w:endnote w:type="separator" w:id="-1">
+    <w:p>
+      <w:pPr>
+        <w:spacing w:after="0" w:line="240" w:lineRule="auto"/>
+      </w:pPr>
+      <w:r>
+        <w:separator/>
+      </w:r>
+    </w:p>
+  </w:endnote>
+  <w:endnote w:type="continuationSeparator" w:id="0">
+    <w:p>
+      <w:pPr>
+        <w:spacing w:after="0" w:line="240" w:lineRule="auto"/>
+      </w:pPr>
+      <w:r>
+        <w:continuationSeparator/>
+      </w:r>
+    </w:p>
+  </w:endnote>
+</w:endnotes>
+</file>
+
+<file path=word/footnotes.xml><?xml version="1.0" encoding="utf-8"?>
+<w:footnotes xmlns:wpc="http://schemas.microsoft.com/office/word/2010/wordprocessingCanvas" xmlns:cx="http://schemas.microsoft.com/office/drawing/2014/chartex" xmlns:cx1="http://schemas.microsoft.com/office/drawing/2015/9/8/chartex" xmlns:cx2="http://schemas.microsoft.com/office/drawing/2015/10/21/chartex" xmlns:cx3="http://schemas.microsoft.com/office/drawing/2016/5/9/chartex" xmlns:cx4="http://schemas.microsoft.com/office/drawing/2016/5/10/chartex" xmlns:cx5="http://schemas.microsoft.com/office/drawing/2016/5/11/chartex" xmlns:cx6="http://schemas.microsoft.com/office/drawing/2016/5/12/chartex" xmlns:cx7="http://schemas.microsoft.com/office/drawing/2016/5/13/chartex" xmlns:cx8="http://schemas.microsoft.com/office/drawing/2016/5/14/chartex" xmlns:mc="http://schemas.openxmlformats.org/markup-compatibility/2006" xmlns:aink="http://schemas.microsoft.com/office/drawing/2016/ink" xmlns:am3d="http://schemas.microsoft.com/office/drawing/2017/model3d" xmlns:o="urn:schemas-microsoft-com:office:office" xmlns:oel="http://schemas.microsoft.com/office/2019/extlst" xmlns:r="http://schemas.openxmlformats.org/officeDocument/2006/relationships" xmlns:m="http://schemas.openxmlformats.org/officeDocument/2006/math" xmlns:v="urn:schemas-microsoft-com:vml" xmlns:wp14="http://schemas.microsoft.com/office/word/2010/wordprocessingDrawing" xmlns:wp="http://schemas.openxmlformats.org/drawingml/2006/wordprocessingDrawing" xmlns:w10="urn:schemas-microsoft-com:office:word" xmlns:w="http://schemas.openxmlformats.org/wordprocessingml/2006/main" xmlns:w14="http://schemas.microsoft.com/office/word/2010/wordml" xmlns:w15="http://schemas.microsoft.com/office/word/2012/wordml" xmlns:w16cex="http://schemas.microsoft.com/office/word/2018/wordml/cex" xmlns:w16cid="http://schemas.microsoft.com/office/word/2016/wordml/cid" xmlns:w16="http://schemas.microsoft.com/office/word/2018/wordml" xmlns:w16du="http://schemas.microsoft.com/office/word/2023/wordml/word16du" xmlns:w16sdtdh="http://schemas.microsoft.com/office/word/2020/wordml/sdtdatahash" xmlns:w16sdtfl="http://schemas.microsoft.com/office/word/2024/wordml/sdtformatlock" xmlns:w16se="http://schemas.microsoft.com/office/word/2015/wordml/symex" xmlns:wpg="http://schemas.microsoft.com/office/word/2010/wordprocessingGroup" xmlns:wpi="http://schemas.microsoft.com/office/word/2010/wordprocessingInk" xmlns:wne="http://schemas.microsoft.com/office/word/2006/wordml" xmlns:wps="http://schemas.microsoft.com/office/word/2010/wordprocessingShape" mc:Ignorable="w14 w15 w16se w16cid w16 w16cex w16sdtdh w16sdtfl w16du wp14">
+  <w:footnote w:type="separator" w:id="-1">
+    <w:p>
+      <w:pPr>
+        <w:spacing w:after="0" w:line="240" w:lineRule="auto"/>
+      </w:pPr>
+      <w:r>
+        <w:separator/>
+      </w:r>
+    </w:p>
+  </w:footnote>
+  <w:footnote w:type="continuationSeparator" w:id="0">
+    <w:p>
+      <w:pPr>
+        <w:spacing w:after="0" w:line="240" w:lineRule="auto"/>
+      </w:pPr>
+      <w:r>
+        <w:continuationSeparator/>
+      </w:r>
+    </w:p>
+  </w:footnote>
+</w:footnotes>
+</file>
+
+<file path=word/numbering.xml><?xml version="1.0" encoding="utf-8"?>
+<w:numbering xmlns:wpc="http://schemas.microsoft.com/office/word/2010/wordprocessingCanvas" xmlns:cx="http://schemas.microsoft.com/office/drawing/2014/chartex" xmlns:cx1="http://schemas.microsoft.com/office/drawing/2015/9/8/chartex" xmlns:cx2="http://schemas.microsoft.com/office/drawing/2015/10/21/chartex" xmlns:cx3="http://schemas.microsoft.com/office/drawing/2016/5/9/chartex" xmlns:cx4="http://schemas.microsoft.com/office/drawing/2016/5/10/chartex" xmlns:cx5="http://schemas.microsoft.com/office/drawing/2016/5/11/chartex" xmlns:cx6="http://schemas.microsoft.com/office/drawing/2016/5/12/chartex" xmlns:cx7="http://schemas.microsoft.com/office/drawing/2016/5/13/chartex" xmlns:cx8="http://schemas.microsoft.com/office/drawing/2016/5/14/chartex" xmlns:mc="http://schemas.openxmlformats.org/markup-compatibility/2006" xmlns:aink="http://schemas.microsoft.com/office/drawing/2016/ink" xmlns:am3d="http://schemas.microsoft.com/office/drawing/2017/model3d" xmlns:o="urn:schemas-microsoft-com:office:office" xmlns:oel="http://schemas.microsoft.com/office/2019/extlst" xmlns:r="http://schemas.openxmlformats.org/officeDocument/2006/relationships" xmlns:m="http://schemas.openxmlformats.org/officeDocument/2006/math" xmlns:v="urn:schemas-microsoft-com:vml" xmlns:wp14="http://schemas.microsoft.com/office/word/2010/wordprocessingDrawing" xmlns:wp="http://schemas.openxmlformats.org/drawingml/2006/wordprocessingDrawing" xmlns:w10="urn:schemas-microsoft-com:office:word" xmlns:w="http://schemas.openxmlformats.org/wordprocessingml/2006/main" xmlns:w14="http://schemas.microsoft.com/office/word/2010/wordml" xmlns:w15="http://schemas.microsoft.com/office/word/2012/wordml" xmlns:w16cex="http://schemas.microsoft.com/office/word/2018/wordml/cex" xmlns:w16cid="http://schemas.microsoft.com/office/word/2016/wordml/cid" xmlns:w16="http://schemas.microsoft.com/office/word/2018/wordml" xmlns:w16du="http://schemas.microsoft.com/office/word/2023/wordml/word16du" xmlns:w16sdtdh="http://schemas.microsoft.com/office/word/2020/wordml/sdtdatahash" xmlns:w16sdtfl="http://schemas.microsoft.com/office/word/2024/wordml/sdtformatlock" xmlns:w16se="http://schemas.microsoft.com/office/word/2015/wordml/symex" xmlns:wpg="http://schemas.microsoft.com/office/word/2010/wordprocessingGroup" xmlns:wpi="http://schemas.microsoft.com/office/word/2010/wordprocessingInk" xmlns:wne="http://schemas.microsoft.com/office/word/2006/wordml" xmlns:wps="http://schemas.microsoft.com/office/word/2010/wordprocessingShape" mc:Ignorable="w14 w15 w16se w16cid w16 w16cex w16sdtdh w16sdtfl w16du wp14">
+  <w:abstractNum w:abstractNumId="0" w15:restartNumberingAfterBreak="0">
+    <w:nsid w:val="05651CE6"/>
+    <w:multiLevelType w:val="multilevel"/>
+    <w:tmpl w:val="8F8083E4"/>
+    <w:lvl w:ilvl="0">
+      <w:start w:val="1"/>
+      <w:numFmt w:val="decimal"/>
+      <w:lvlText w:val="%1"/>
+      <w:lvlJc w:val="left"/>
+      <w:pPr>
+        <w:ind w:left="420" w:hanging="420"/>
+      </w:pPr>
+      <w:rPr>
+        <w:rFonts w:hint="default"/>
+      </w:rPr>
+    </w:lvl>
+    <w:lvl w:ilvl="1">
+      <w:start w:val="1"/>
+      <w:numFmt w:val="decimal"/>
+      <w:lvlText w:val="%1.%2"/>
+      <w:lvlJc w:val="left"/>
+      <w:pPr>
+        <w:ind w:left="720" w:hanging="720"/>
+      </w:pPr>
+      <w:rPr>
+        <w:rFonts w:hint="default"/>
+      </w:rPr>
+    </w:lvl>
+    <w:lvl w:ilvl="2">
+      <w:start w:val="1"/>
+      <w:numFmt w:val="decimal"/>
+      <w:lvlText w:val="%1.%2.%3"/>
+      <w:lvlJc w:val="left"/>
+      <w:pPr>
+        <w:ind w:left="720" w:hanging="720"/>
+      </w:pPr>
+      <w:rPr>
+        <w:rFonts w:hint="default"/>
+      </w:rPr>
+    </w:lvl>
+    <w:lvl w:ilvl="3">
+      <w:start w:val="1"/>
+      <w:numFmt w:val="decimal"/>
+      <w:lvlText w:val="%1.%2.%3.%4"/>
+      <w:lvlJc w:val="left"/>
+      <w:pPr>
+        <w:ind w:left="1080" w:hanging="1080"/>
+      </w:pPr>
+      <w:rPr>
+        <w:rFonts w:hint="default"/>
+      </w:rPr>
+    </w:lvl>
+    <w:lvl w:ilvl="4">
+      <w:start w:val="1"/>
+      <w:numFmt w:val="decimal"/>
+      <w:lvlText w:val="%1.%2.%3.%4.%5"/>
+      <w:lvlJc w:val="left"/>
+      <w:pPr>
+        <w:ind w:left="1440" w:hanging="1440"/>
+      </w:pPr>
+      <w:rPr>
+        <w:rFonts w:hint="default"/>
+      </w:rPr>
+    </w:lvl>
+    <w:lvl w:ilvl="5">
+      <w:start w:val="1"/>
+      <w:numFmt w:val="decimal"/>
+      <w:lvlText w:val="%1.%2.%3.%4.%5.%6"/>
+      <w:lvlJc w:val="left"/>
+      <w:pPr>
+        <w:ind w:left="1440" w:hanging="1440"/>
+      </w:pPr>
+      <w:rPr>
+        <w:rFonts w:hint="default"/>
+      </w:rPr>
+    </w:lvl>
+    <w:lvl w:ilvl="6">
+      <w:start w:val="1"/>
+      <w:numFmt w:val="decimal"/>
+      <w:lvlText w:val="%1.%2.%3.%4.%5.%6.%7"/>
+      <w:lvlJc w:val="left"/>
+      <w:pPr>
+        <w:ind w:left="1800" w:hanging="1800"/>
+      </w:pPr>
+      <w:rPr>
+        <w:rFonts w:hint="default"/>
+      </w:rPr>
+    </w:lvl>
+    <w:lvl w:ilvl="7">
+      <w:start w:val="1"/>
+      <w:numFmt w:val="decimal"/>
+      <w:lvlText w:val="%1.%2.%3.%4.%5.%6.%7.%8"/>
+      <w:lvlJc w:val="left"/>
+      <w:pPr>
+        <w:ind w:left="2160" w:hanging="2160"/>
+      </w:pPr>
+      <w:rPr>
+        <w:rFonts w:hint="default"/>
+      </w:rPr>
+    </w:lvl>
+    <w:lvl w:ilvl="8">
+      <w:start w:val="1"/>
+      <w:numFmt w:val="decimal"/>
+      <w:lvlText w:val="%1.%2.%3.%4.%5.%6.%7.%8.%9"/>
+      <w:lvlJc w:val="left"/>
+      <w:pPr>
+        <w:ind w:left="2160" w:hanging="2160"/>
+      </w:pPr>
+      <w:rPr>
+        <w:rFonts w:hint="default"/>
+      </w:rPr>
+    </w:lvl>
+  </w:abstractNum>
+  <w:abstractNum w:abstractNumId="1" w15:restartNumberingAfterBreak="0">
+    <w:nsid w:val="074D3CDC"/>
+    <w:multiLevelType w:val="hybridMultilevel"/>
+    <w:tmpl w:val="11A648CA"/>
+    <w:lvl w:ilvl="0" w:tplc="67EEA4DC">
+      <w:start w:val="1"/>
+      <w:numFmt w:val="decimal"/>
+      <w:lvlText w:val="%1"/>
+      <w:lvlJc w:val="left"/>
+      <w:pPr>
+        <w:ind w:left="720" w:hanging="360"/>
+      </w:pPr>
+      <w:rPr>
+        <w:rFonts w:hint="default"/>
+      </w:rPr>
+    </w:lvl>
+    <w:lvl w:ilvl="1" w:tplc="08090019" w:tentative="1">
+      <w:start w:val="1"/>
+      <w:numFmt w:val="lowerLetter"/>
+      <w:lvlText w:val="%2."/>
+      <w:lvlJc w:val="left"/>
+      <w:pPr>
+        <w:ind w:left="1440" w:hanging="360"/>
+      </w:pPr>
+    </w:lvl>
+    <w:lvl w:ilvl="2" w:tplc="0809001B" w:tentative="1">
+      <w:start w:val="1"/>
+      <w:numFmt w:val="lowerRoman"/>
+      <w:lvlText w:val="%3."/>
+      <w:lvlJc w:val="right"/>
+      <w:pPr>
+        <w:ind w:left="2160" w:hanging="180"/>
+      </w:pPr>
+    </w:lvl>
+    <w:lvl w:ilvl="3" w:tplc="0809000F" w:tentative="1">
+      <w:start w:val="1"/>
+      <w:numFmt w:val="decimal"/>
+      <w:lvlText w:val="%4."/>
+      <w:lvlJc w:val="left"/>
+      <w:pPr>
+        <w:ind w:left="2880" w:hanging="360"/>
+      </w:pPr>
+    </w:lvl>
+    <w:lvl w:ilvl="4" w:tplc="08090019" w:tentative="1">
+      <w:start w:val="1"/>
+      <w:numFmt w:val="lowerLetter"/>
+      <w:lvlText w:val="%5."/>
+      <w:lvlJc w:val="left"/>
+      <w:pPr>
+        <w:ind w:left="3600" w:hanging="360"/>
+      </w:pPr>
+    </w:lvl>
+    <w:lvl w:ilvl="5" w:tplc="0809001B" w:tentative="1">
+      <w:start w:val="1"/>
+      <w:numFmt w:val="lowerRoman"/>
+      <w:lvlText w:val="%6."/>
+      <w:lvlJc w:val="right"/>
+      <w:pPr>
+        <w:ind w:left="4320" w:hanging="180"/>
+      </w:pPr>
+    </w:lvl>
+    <w:lvl w:ilvl="6" w:tplc="0809000F" w:tentative="1">
+      <w:start w:val="1"/>
+      <w:numFmt w:val="decimal"/>
+      <w:lvlText w:val="%7."/>
+      <w:lvlJc w:val="left"/>
+      <w:pPr>
+        <w:ind w:left="5040" w:hanging="360"/>
+      </w:pPr>
+    </w:lvl>
+    <w:lvl w:ilvl="7" w:tplc="08090019" w:tentative="1">
+      <w:start w:val="1"/>
+      <w:numFmt w:val="lowerLetter"/>
+      <w:lvlText w:val="%8."/>
+      <w:lvlJc w:val="left"/>
+      <w:pPr>
+        <w:ind w:left="5760" w:hanging="360"/>
+      </w:pPr>
+    </w:lvl>
+    <w:lvl w:ilvl="8" w:tplc="0809001B" w:tentative="1">
+      <w:start w:val="1"/>
+      <w:numFmt w:val="lowerRoman"/>
+      <w:lvlText w:val="%9."/>
+      <w:lvlJc w:val="right"/>
+      <w:pPr>
+        <w:ind w:left="6480" w:hanging="180"/>
+      </w:pPr>
+    </w:lvl>
+  </w:abstractNum>
+  <w:abstractNum w:abstractNumId="2" w15:restartNumberingAfterBreak="0">
+    <w:nsid w:val="0AC37FB6"/>
+    <w:multiLevelType w:val="multilevel"/>
+    <w:tmpl w:val="8F8083E4"/>
+    <w:lvl w:ilvl="0">
+      <w:start w:val="1"/>
+      <w:numFmt w:val="decimal"/>
+      <w:lvlText w:val="%1"/>
+      <w:lvlJc w:val="left"/>
+      <w:pPr>
+        <w:ind w:left="420" w:hanging="420"/>
+      </w:pPr>
+      <w:rPr>
+        <w:rFonts w:hint="default"/>
+      </w:rPr>
+    </w:lvl>
+    <w:lvl w:ilvl="1">
+      <w:start w:val="1"/>
+      <w:numFmt w:val="decimal"/>
+      <w:lvlText w:val="%1.%2"/>
+      <w:lvlJc w:val="left"/>
+      <w:pPr>
+        <w:ind w:left="720" w:hanging="720"/>
+      </w:pPr>
+      <w:rPr>
+        <w:rFonts w:hint="default"/>
+      </w:rPr>
+    </w:lvl>
+    <w:lvl w:ilvl="2">
+      <w:start w:val="1"/>
+      <w:numFmt w:val="decimal"/>
+      <w:lvlText w:val="%1.%2.%3"/>
+      <w:lvlJc w:val="left"/>
+      <w:pPr>
+        <w:ind w:left="720" w:hanging="720"/>
+      </w:pPr>
+      <w:rPr>
+        <w:rFonts w:hint="default"/>
+      </w:rPr>
+    </w:lvl>
+    <w:lvl w:ilvl="3">
+      <w:start w:val="1"/>
+      <w:numFmt w:val="decimal"/>
+      <w:lvlText w:val="%1.%2.%3.%4"/>
+      <w:lvlJc w:val="left"/>
+      <w:pPr>
+        <w:ind w:left="1080" w:hanging="1080"/>
+      </w:pPr>
+      <w:rPr>
+        <w:rFonts w:hint="default"/>
+      </w:rPr>
+    </w:lvl>
+    <w:lvl w:ilvl="4">
+      <w:start w:val="1"/>
+      <w:numFmt w:val="decimal"/>
+      <w:lvlText w:val="%1.%2.%3.%4.%5"/>
+      <w:lvlJc w:val="left"/>
+      <w:pPr>
+        <w:ind w:left="1440" w:hanging="1440"/>
+      </w:pPr>
+      <w:rPr>
+        <w:rFonts w:hint="default"/>
+      </w:rPr>
+    </w:lvl>
+    <w:lvl w:ilvl="5">
+      <w:start w:val="1"/>
+      <w:numFmt w:val="decimal"/>
+      <w:lvlText w:val="%1.%2.%3.%4.%5.%6"/>
+      <w:lvlJc w:val="left"/>
+      <w:pPr>
+        <w:ind w:left="1440" w:hanging="1440"/>
+      </w:pPr>
+      <w:rPr>
+        <w:rFonts w:hint="default"/>
+      </w:rPr>
+    </w:lvl>
+    <w:lvl w:ilvl="6">
+      <w:start w:val="1"/>
+      <w:numFmt w:val="decimal"/>
+      <w:lvlText w:val="%1.%2.%3.%4.%5.%6.%7"/>
+      <w:lvlJc w:val="left"/>
+      <w:pPr>
+        <w:ind w:left="1800" w:hanging="1800"/>
+      </w:pPr>
+      <w:rPr>
+        <w:rFonts w:hint="default"/>
+      </w:rPr>
+    </w:lvl>
+    <w:lvl w:ilvl="7">
+      <w:start w:val="1"/>
+      <w:numFmt w:val="decimal"/>
+      <w:lvlText w:val="%1.%2.%3.%4.%5.%6.%7.%8"/>
+      <w:lvlJc w:val="left"/>
+      <w:pPr>
+        <w:ind w:left="2160" w:hanging="2160"/>
+      </w:pPr>
+      <w:rPr>
+        <w:rFonts w:hint="default"/>
+      </w:rPr>
+    </w:lvl>
+    <w:lvl w:ilvl="8">
+      <w:start w:val="1"/>
+      <w:numFmt w:val="decimal"/>
+      <w:lvlText w:val="%1.%2.%3.%4.%5.%6.%7.%8.%9"/>
+      <w:lvlJc w:val="left"/>
+      <w:pPr>
+        <w:ind w:left="2160" w:hanging="2160"/>
+      </w:pPr>
+      <w:rPr>
+        <w:rFonts w:hint="default"/>
+      </w:rPr>
+    </w:lvl>
+  </w:abstractNum>
+  <w:abstractNum w:abstractNumId="3" w15:restartNumberingAfterBreak="0">
+    <w:nsid w:val="0F375706"/>
+    <w:multiLevelType w:val="multilevel"/>
+    <w:tmpl w:val="8F8083E4"/>
+    <w:lvl w:ilvl="0">
+      <w:start w:val="1"/>
+      <w:numFmt w:val="decimal"/>
+      <w:lvlText w:val="%1"/>
+      <w:lvlJc w:val="left"/>
+      <w:pPr>
+        <w:ind w:left="420" w:hanging="420"/>
+      </w:pPr>
+      <w:rPr>
+        <w:rFonts w:hint="default"/>
+      </w:rPr>
+    </w:lvl>
+    <w:lvl w:ilvl="1">
+      <w:start w:val="1"/>
+      <w:numFmt w:val="decimal"/>
+      <w:lvlText w:val="%1.%2"/>
+      <w:lvlJc w:val="left"/>
+      <w:pPr>
+        <w:ind w:left="720" w:hanging="720"/>
+      </w:pPr>
+      <w:rPr>
+        <w:rFonts w:hint="default"/>
+      </w:rPr>
+    </w:lvl>
+    <w:lvl w:ilvl="2">
+      <w:start w:val="1"/>
+      <w:numFmt w:val="decimal"/>
+      <w:lvlText w:val="%1.%2.%3"/>
+      <w:lvlJc w:val="left"/>
+      <w:pPr>
+        <w:ind w:left="720" w:hanging="720"/>
+      </w:pPr>
+      <w:rPr>
+        <w:rFonts w:hint="default"/>
+      </w:rPr>
+    </w:lvl>
+    <w:lvl w:ilvl="3">
+      <w:start w:val="1"/>
+      <w:numFmt w:val="decimal"/>
+      <w:lvlText w:val="%1.%2.%3.%4"/>
+      <w:lvlJc w:val="left"/>
+      <w:pPr>
+        <w:ind w:left="1080" w:hanging="1080"/>
+      </w:pPr>
+      <w:rPr>
+        <w:rFonts w:hint="default"/>
+      </w:rPr>
+    </w:lvl>
+    <w:lvl w:ilvl="4">
+      <w:start w:val="1"/>
+      <w:numFmt w:val="decimal"/>
+      <w:lvlText w:val="%1.%2.%3.%4.%5"/>
+      <w:lvlJc w:val="left"/>
+      <w:pPr>
+        <w:ind w:left="1440" w:hanging="1440"/>
+      </w:pPr>
+      <w:rPr>
+        <w:rFonts w:hint="default"/>
+      </w:rPr>
+    </w:lvl>
+    <w:lvl w:ilvl="5">
+      <w:start w:val="1"/>
+      <w:numFmt w:val="decimal"/>
+      <w:lvlText w:val="%1.%2.%3.%4.%5.%6"/>
+      <w:lvlJc w:val="left"/>
+      <w:pPr>
+        <w:ind w:left="1440" w:hanging="1440"/>
+      </w:pPr>
+      <w:rPr>
+        <w:rFonts w:hint="default"/>
+      </w:rPr>
+    </w:lvl>
+    <w:lvl w:ilvl="6">
+      <w:start w:val="1"/>
+      <w:numFmt w:val="decimal"/>
+      <w:lvlText w:val="%1.%2.%3.%4.%5.%6.%7"/>
+      <w:lvlJc w:val="left"/>
+      <w:pPr>
+        <w:ind w:left="1800" w:hanging="1800"/>
+      </w:pPr>
+      <w:rPr>
+        <w:rFonts w:hint="default"/>
+      </w:rPr>
+    </w:lvl>
+    <w:lvl w:ilvl="7">
+      <w:start w:val="1"/>
+      <w:numFmt w:val="decimal"/>
+      <w:lvlText w:val="%1.%2.%3.%4.%5.%6.%7.%8"/>
+      <w:lvlJc w:val="left"/>
+      <w:pPr>
+        <w:ind w:left="2160" w:hanging="2160"/>
+      </w:pPr>
+      <w:rPr>
+        <w:rFonts w:hint="default"/>
+      </w:rPr>
+    </w:lvl>
+    <w:lvl w:ilvl="8">
+      <w:start w:val="1"/>
+      <w:numFmt w:val="decimal"/>
+      <w:lvlText w:val="%1.%2.%3.%4.%5.%6.%7.%8.%9"/>
+      <w:lvlJc w:val="left"/>
+      <w:pPr>
+        <w:ind w:left="2160" w:hanging="2160"/>
+      </w:pPr>
+      <w:rPr>
+        <w:rFonts w:hint="default"/>
+      </w:rPr>
+    </w:lvl>
+  </w:abstractNum>
+  <w:abstractNum w:abstractNumId="4" w15:restartNumberingAfterBreak="0">
+    <w:nsid w:val="113E27A3"/>
+    <w:multiLevelType w:val="multilevel"/>
+    <w:tmpl w:val="71E27994"/>
+    <w:lvl w:ilvl="0">
+      <w:start w:val="1"/>
+      <w:numFmt w:val="decimal"/>
+      <w:lvlText w:val="%1"/>
+      <w:lvlJc w:val="left"/>
+      <w:pPr>
+        <w:ind w:left="720" w:hanging="360"/>
+      </w:pPr>
+      <w:rPr>
+        <w:rFonts w:hint="default"/>
+      </w:rPr>
+    </w:lvl>
+    <w:lvl w:ilvl="1">
+      <w:start w:val="1"/>
+      <w:numFmt w:val="decimal"/>
+      <w:isLgl/>
+      <w:lvlText w:val="%1.%2"/>
+      <w:lvlJc w:val="left"/>
+      <w:pPr>
+        <w:ind w:left="840" w:hanging="480"/>
+      </w:pPr>
+      <w:rPr>
+        <w:rFonts w:hint="default"/>
+      </w:rPr>
+    </w:lvl>
+    <w:lvl w:ilvl="2">
+      <w:start w:val="1"/>
+      <w:numFmt w:val="decimal"/>
+      <w:isLgl/>
+      <w:lvlText w:val="%1.%2.%3"/>
+      <w:lvlJc w:val="left"/>
+      <w:pPr>
+        <w:ind w:left="1080" w:hanging="720"/>
+      </w:pPr>
+      <w:rPr>
+        <w:rFonts w:hint="default"/>
+      </w:rPr>
+    </w:lvl>
+    <w:lvl w:ilvl="3">
+      <w:start w:val="1"/>
+      <w:numFmt w:val="decimal"/>
+      <w:isLgl/>
+      <w:lvlText w:val="%1.%2.%3.%4"/>
+      <w:lvlJc w:val="left"/>
+      <w:pPr>
+        <w:ind w:left="1440" w:hanging="1080"/>
+      </w:pPr>
+      <w:rPr>
+        <w:rFonts w:hint="default"/>
+      </w:rPr>
+    </w:lvl>
+    <w:lvl w:ilvl="4">
+      <w:start w:val="1"/>
+      <w:numFmt w:val="decimal"/>
+      <w:isLgl/>
+      <w:lvlText w:val="%1.%2.%3.%4.%5"/>
+      <w:lvlJc w:val="left"/>
+      <w:pPr>
+        <w:ind w:left="1440" w:hanging="1080"/>
+      </w:pPr>
+      <w:rPr>
+        <w:rFonts w:hint="default"/>
+      </w:rPr>
+    </w:lvl>
+    <w:lvl w:ilvl="5">
+      <w:start w:val="1"/>
+      <w:numFmt w:val="decimal"/>
+      <w:isLgl/>
+      <w:lvlText w:val="%1.%2.%3.%4.%5.%6"/>
+      <w:lvlJc w:val="left"/>
+      <w:pPr>
+        <w:ind w:left="1800" w:hanging="1440"/>
+      </w:pPr>
+      <w:rPr>
+        <w:rFonts w:hint="default"/>
+      </w:rPr>
+    </w:lvl>
+    <w:lvl w:ilvl="6">
+      <w:start w:val="1"/>
+      <w:numFmt w:val="decimal"/>
+      <w:isLgl/>
+      <w:lvlText w:val="%1.%2.%3.%4.%5.%6.%7"/>
+      <w:lvlJc w:val="left"/>
+      <w:pPr>
+        <w:ind w:left="1800" w:hanging="1440"/>
+      </w:pPr>
+      <w:rPr>
+        <w:rFonts w:hint="default"/>
+      </w:rPr>
+    </w:lvl>
+    <w:lvl w:ilvl="7">
+      <w:start w:val="1"/>
+      <w:numFmt w:val="decimal"/>
+      <w:isLgl/>
+      <w:lvlText w:val="%1.%2.%3.%4.%5.%6.%7.%8"/>
+      <w:lvlJc w:val="left"/>
+      <w:pPr>
+        <w:ind w:left="2160" w:hanging="1800"/>
+      </w:pPr>
+      <w:rPr>
+        <w:rFonts w:hint="default"/>
+      </w:rPr>
+    </w:lvl>
+    <w:lvl w:ilvl="8">
+      <w:start w:val="1"/>
+      <w:numFmt w:val="decimal"/>
+      <w:isLgl/>
+      <w:lvlText w:val="%1.%2.%3.%4.%5.%6.%7.%8.%9"/>
+      <w:lvlJc w:val="left"/>
+      <w:pPr>
+        <w:ind w:left="2160" w:hanging="1800"/>
+      </w:pPr>
+      <w:rPr>
+        <w:rFonts w:hint="default"/>
+      </w:rPr>
+    </w:lvl>
+  </w:abstractNum>
+  <w:abstractNum w:abstractNumId="5" w15:restartNumberingAfterBreak="0">
+    <w:nsid w:val="14B6400C"/>
+    <w:multiLevelType w:val="hybridMultilevel"/>
+    <w:tmpl w:val="E5EABE3C"/>
+    <w:lvl w:ilvl="0" w:tplc="0809000F">
+      <w:start w:val="1"/>
+      <w:numFmt w:val="decimal"/>
+      <w:lvlText w:val="%1."/>
+      <w:lvlJc w:val="left"/>
+      <w:pPr>
+        <w:ind w:left="720" w:hanging="360"/>
+      </w:pPr>
+      <w:rPr>
+        <w:rFonts w:hint="default"/>
+      </w:rPr>
+    </w:lvl>
+    <w:lvl w:ilvl="1" w:tplc="08090019" w:tentative="1">
+      <w:start w:val="1"/>
+      <w:numFmt w:val="lowerLetter"/>
+      <w:lvlText w:val="%2."/>
+      <w:lvlJc w:val="left"/>
+      <w:pPr>
+        <w:ind w:left="1440" w:hanging="360"/>
+      </w:pPr>
+    </w:lvl>
+    <w:lvl w:ilvl="2" w:tplc="0809001B" w:tentative="1">
+      <w:start w:val="1"/>
+      <w:numFmt w:val="lowerRoman"/>
+      <w:lvlText w:val="%3."/>
+      <w:lvlJc w:val="right"/>
+      <w:pPr>
+        <w:ind w:left="2160" w:hanging="180"/>
+      </w:pPr>
+    </w:lvl>
+    <w:lvl w:ilvl="3" w:tplc="0809000F" w:tentative="1">
+      <w:start w:val="1"/>
+      <w:numFmt w:val="decimal"/>
+      <w:lvlText w:val="%4."/>
+      <w:lvlJc w:val="left"/>
+      <w:pPr>
+        <w:ind w:left="2880" w:hanging="360"/>
+      </w:pPr>
+    </w:lvl>
+    <w:lvl w:ilvl="4" w:tplc="08090019" w:tentative="1">
+      <w:start w:val="1"/>
+      <w:numFmt w:val="lowerLetter"/>
+      <w:lvlText w:val="%5."/>
+      <w:lvlJc w:val="left"/>
+      <w:pPr>
+        <w:ind w:left="3600" w:hanging="360"/>
+      </w:pPr>
+    </w:lvl>
+    <w:lvl w:ilvl="5" w:tplc="0809001B" w:tentative="1">
+      <w:start w:val="1"/>
+      <w:numFmt w:val="lowerRoman"/>
+      <w:lvlText w:val="%6."/>
+      <w:lvlJc w:val="right"/>
+      <w:pPr>
+        <w:ind w:left="4320" w:hanging="180"/>
+      </w:pPr>
+    </w:lvl>
+    <w:lvl w:ilvl="6" w:tplc="0809000F" w:tentative="1">
+      <w:start w:val="1"/>
+      <w:numFmt w:val="decimal"/>
+      <w:lvlText w:val="%7."/>
+      <w:lvlJc w:val="left"/>
+      <w:pPr>
+        <w:ind w:left="5040" w:hanging="360"/>
+      </w:pPr>
+    </w:lvl>
+    <w:lvl w:ilvl="7" w:tplc="08090019" w:tentative="1">
+      <w:start w:val="1"/>
+      <w:numFmt w:val="lowerLetter"/>
+      <w:lvlText w:val="%8."/>
+      <w:lvlJc w:val="left"/>
+      <w:pPr>
+        <w:ind w:left="5760" w:hanging="360"/>
+      </w:pPr>
+    </w:lvl>
+    <w:lvl w:ilvl="8" w:tplc="0809001B" w:tentative="1">
+      <w:start w:val="1"/>
+      <w:numFmt w:val="lowerRoman"/>
+      <w:lvlText w:val="%9."/>
+      <w:lvlJc w:val="right"/>
+      <w:pPr>
+        <w:ind w:left="6480" w:hanging="180"/>
+      </w:pPr>
+    </w:lvl>
+  </w:abstractNum>
+  <w:abstractNum w:abstractNumId="6" w15:restartNumberingAfterBreak="0">
+    <w:nsid w:val="18215EB8"/>
+    <w:multiLevelType w:val="multilevel"/>
+    <w:tmpl w:val="F34C6E54"/>
+    <w:lvl w:ilvl="0">
+      <w:start w:val="1"/>
+      <w:numFmt w:val="decimal"/>
+      <w:lvlText w:val="%1"/>
+      <w:lvlJc w:val="left"/>
+      <w:pPr>
+        <w:ind w:left="420" w:hanging="420"/>
+      </w:pPr>
+      <w:rPr>
+        <w:rFonts w:hint="default"/>
+      </w:rPr>
+    </w:lvl>
+    <w:lvl w:ilvl="1">
+      <w:start w:val="1"/>
+      <w:numFmt w:val="decimal"/>
+      <w:lvlText w:val="%1.%2"/>
+      <w:lvlJc w:val="left"/>
+      <w:pPr>
+        <w:ind w:left="720" w:hanging="720"/>
+      </w:pPr>
+      <w:rPr>
+        <w:rFonts w:hint="default"/>
+      </w:rPr>
+    </w:lvl>
+    <w:lvl w:ilvl="2">
+      <w:start w:val="1"/>
+      <w:numFmt w:val="decimal"/>
+      <w:lvlText w:val="%1.%2.%3"/>
+      <w:lvlJc w:val="left"/>
+      <w:pPr>
+        <w:ind w:left="720" w:hanging="720"/>
+      </w:pPr>
+      <w:rPr>
+        <w:rFonts w:hint="default"/>
+      </w:rPr>
+    </w:lvl>
+    <w:lvl w:ilvl="3">
+      <w:start w:val="1"/>
+      <w:numFmt w:val="decimal"/>
+      <w:lvlText w:val="%1.%2.%3.%4"/>
+      <w:lvlJc w:val="left"/>
+      <w:pPr>
+        <w:ind w:left="1080" w:hanging="1080"/>
+      </w:pPr>
+      <w:rPr>
+        <w:rFonts w:hint="default"/>
+      </w:rPr>
+    </w:lvl>
+    <w:lvl w:ilvl="4">
+      <w:start w:val="1"/>
+      <w:numFmt w:val="decimal"/>
+      <w:lvlText w:val="%1.%2.%3.%4.%5"/>
+      <w:lvlJc w:val="left"/>
+      <w:pPr>
+        <w:ind w:left="1440" w:hanging="1440"/>
+      </w:pPr>
+      <w:rPr>
+        <w:rFonts w:hint="default"/>
+      </w:rPr>
+    </w:lvl>
+    <w:lvl w:ilvl="5">
+      <w:start w:val="1"/>
+      <w:numFmt w:val="decimal"/>
+      <w:lvlText w:val="%1.%2.%3.%4.%5.%6"/>
+      <w:lvlJc w:val="left"/>
+      <w:pPr>
+        <w:ind w:left="1440" w:hanging="1440"/>
+      </w:pPr>
+      <w:rPr>
+        <w:rFonts w:hint="default"/>
+      </w:rPr>
+    </w:lvl>
+    <w:lvl w:ilvl="6">
+      <w:start w:val="1"/>
+      <w:numFmt w:val="decimal"/>
+      <w:lvlText w:val="%1.%2.%3.%4.%5.%6.%7"/>
+      <w:lvlJc w:val="left"/>
+      <w:pPr>
+        <w:ind w:left="1800" w:hanging="1800"/>
+      </w:pPr>
+      <w:rPr>
+        <w:rFonts w:hint="default"/>
+      </w:rPr>
+    </w:lvl>
+    <w:lvl w:ilvl="7">
+      <w:start w:val="1"/>
+      <w:numFmt w:val="decimal"/>
+      <w:lvlText w:val="%1.%2.%3.%4.%5.%6.%7.%8"/>
+      <w:lvlJc w:val="left"/>
+      <w:pPr>
+        <w:ind w:left="2160" w:hanging="2160"/>
+      </w:pPr>
+      <w:rPr>
+        <w:rFonts w:hint="default"/>
+      </w:rPr>
+    </w:lvl>
+    <w:lvl w:ilvl="8">
+      <w:start w:val="1"/>
+      <w:numFmt w:val="decimal"/>
+      <w:lvlText w:val="%1.%2.%3.%4.%5.%6.%7.%8.%9"/>
+      <w:lvlJc w:val="left"/>
+      <w:pPr>
+        <w:ind w:left="2160" w:hanging="2160"/>
+      </w:pPr>
+      <w:rPr>
+        <w:rFonts w:hint="default"/>
+      </w:rPr>
+    </w:lvl>
+  </w:abstractNum>
+  <w:abstractNum w:abstractNumId="7" w15:restartNumberingAfterBreak="0">
+    <w:nsid w:val="1F6B0564"/>
+    <w:multiLevelType w:val="multilevel"/>
+    <w:tmpl w:val="8F8083E4"/>
+    <w:lvl w:ilvl="0">
+      <w:start w:val="1"/>
+      <w:numFmt w:val="decimal"/>
+      <w:lvlText w:val="%1"/>
+      <w:lvlJc w:val="left"/>
+      <w:pPr>
+        <w:ind w:left="420" w:hanging="420"/>
+      </w:pPr>
+      <w:rPr>
+        <w:rFonts w:hint="default"/>
+      </w:rPr>
+    </w:lvl>
+    <w:lvl w:ilvl="1">
+      <w:start w:val="1"/>
+      <w:numFmt w:val="decimal"/>
+      <w:lvlText w:val="%1.%2"/>
+      <w:lvlJc w:val="left"/>
+      <w:pPr>
+        <w:ind w:left="720" w:hanging="720"/>
+      </w:pPr>
+      <w:rPr>
+        <w:rFonts w:hint="default"/>
+      </w:rPr>
+    </w:lvl>
+    <w:lvl w:ilvl="2">
+      <w:start w:val="1"/>
+      <w:numFmt w:val="decimal"/>
+      <w:lvlText w:val="%1.%2.%3"/>
+      <w:lvlJc w:val="left"/>
+      <w:pPr>
+        <w:ind w:left="720" w:hanging="720"/>
+      </w:pPr>
+      <w:rPr>
+        <w:rFonts w:hint="default"/>
+      </w:rPr>
+    </w:lvl>
+    <w:lvl w:ilvl="3">
+      <w:start w:val="1"/>
+      <w:numFmt w:val="decimal"/>
+      <w:lvlText w:val="%1.%2.%3.%4"/>
+      <w:lvlJc w:val="left"/>
+      <w:pPr>
+        <w:ind w:left="1080" w:hanging="1080"/>
+      </w:pPr>
+      <w:rPr>
+        <w:rFonts w:hint="default"/>
+      </w:rPr>
+    </w:lvl>
+    <w:lvl w:ilvl="4">
+      <w:start w:val="1"/>
+      <w:numFmt w:val="decimal"/>
+      <w:lvlText w:val="%1.%2.%3.%4.%5"/>
+      <w:lvlJc w:val="left"/>
+      <w:pPr>
+        <w:ind w:left="1440" w:hanging="1440"/>
+      </w:pPr>
+      <w:rPr>
+        <w:rFonts w:hint="default"/>
+      </w:rPr>
+    </w:lvl>
+    <w:lvl w:ilvl="5">
+      <w:start w:val="1"/>
+      <w:numFmt w:val="decimal"/>
+      <w:lvlText w:val="%1.%2.%3.%4.%5.%6"/>
+      <w:lvlJc w:val="left"/>
+      <w:pPr>
+        <w:ind w:left="1440" w:hanging="1440"/>
+      </w:pPr>
+      <w:rPr>
+        <w:rFonts w:hint="default"/>
+      </w:rPr>
+    </w:lvl>
+    <w:lvl w:ilvl="6">
+      <w:start w:val="1"/>
+      <w:numFmt w:val="decimal"/>
+      <w:lvlText w:val="%1.%2.%3.%4.%5.%6.%7"/>
+      <w:lvlJc w:val="left"/>
+      <w:pPr>
+        <w:ind w:left="1800" w:hanging="1800"/>
+      </w:pPr>
+      <w:rPr>
+        <w:rFonts w:hint="default"/>
+      </w:rPr>
+    </w:lvl>
+    <w:lvl w:ilvl="7">
+      <w:start w:val="1"/>
+      <w:numFmt w:val="decimal"/>
+      <w:lvlText w:val="%1.%2.%3.%4.%5.%6.%7.%8"/>
+      <w:lvlJc w:val="left"/>
+      <w:pPr>
+        <w:ind w:left="2160" w:hanging="2160"/>
+      </w:pPr>
+      <w:rPr>
+        <w:rFonts w:hint="default"/>
+      </w:rPr>
+    </w:lvl>
+    <w:lvl w:ilvl="8">
+      <w:start w:val="1"/>
+      <w:numFmt w:val="decimal"/>
+      <w:lvlText w:val="%1.%2.%3.%4.%5.%6.%7.%8.%9"/>
+      <w:lvlJc w:val="left"/>
+      <w:pPr>
+        <w:ind w:left="2160" w:hanging="2160"/>
+      </w:pPr>
+      <w:rPr>
+        <w:rFonts w:hint="default"/>
+      </w:rPr>
+    </w:lvl>
+  </w:abstractNum>
+  <w:abstractNum w:abstractNumId="8" w15:restartNumberingAfterBreak="0">
+    <w:nsid w:val="25143251"/>
+    <w:multiLevelType w:val="multilevel"/>
+    <w:tmpl w:val="0809001F"/>
+    <w:lvl w:ilvl="0">
+      <w:start w:val="1"/>
+      <w:numFmt w:val="decimal"/>
+      <w:lvlText w:val="%1."/>
+      <w:lvlJc w:val="left"/>
+      <w:pPr>
+        <w:ind w:left="360" w:hanging="360"/>
+      </w:pPr>
+    </w:lvl>
+    <w:lvl w:ilvl="1">
+      <w:start w:val="1"/>
+      <w:numFmt w:val="decimal"/>
+      <w:lvlText w:val="%1.%2."/>
+      <w:lvlJc w:val="left"/>
+      <w:pPr>
+        <w:ind w:left="792" w:hanging="432"/>
+      </w:pPr>
+    </w:lvl>
+    <w:lvl w:ilvl="2">
+      <w:start w:val="1"/>
+      <w:numFmt w:val="decimal"/>
+      <w:lvlText w:val="%1.%2.%3."/>
+      <w:lvlJc w:val="left"/>
+      <w:pPr>
+        <w:ind w:left="1224" w:hanging="504"/>
+      </w:pPr>
+    </w:lvl>
+    <w:lvl w:ilvl="3">
+      <w:start w:val="1"/>
+      <w:numFmt w:val="decimal"/>
+      <w:lvlText w:val="%1.%2.%3.%4."/>
+      <w:lvlJc w:val="left"/>
+      <w:pPr>
+        <w:ind w:left="1728" w:hanging="648"/>
+      </w:pPr>
+    </w:lvl>
+    <w:lvl w:ilvl="4">
+      <w:start w:val="1"/>
+      <w:numFmt w:val="decimal"/>
+      <w:lvlText w:val="%1.%2.%3.%4.%5."/>
+      <w:lvlJc w:val="left"/>
+      <w:pPr>
+        <w:ind w:left="2232" w:hanging="792"/>
+      </w:pPr>
+    </w:lvl>
+    <w:lvl w:ilvl="5">
+      <w:start w:val="1"/>
+      <w:numFmt w:val="decimal"/>
+      <w:lvlText w:val="%1.%2.%3.%4.%5.%6."/>
+      <w:lvlJc w:val="left"/>
+      <w:pPr>
+        <w:ind w:left="2736" w:hanging="936"/>
+      </w:pPr>
+    </w:lvl>
+    <w:lvl w:ilvl="6">
+      <w:start w:val="1"/>
+      <w:numFmt w:val="decimal"/>
+      <w:lvlText w:val="%1.%2.%3.%4.%5.%6.%7."/>
+      <w:lvlJc w:val="left"/>
+      <w:pPr>
+        <w:ind w:left="3240" w:hanging="1080"/>
+      </w:pPr>
+    </w:lvl>
+    <w:lvl w:ilvl="7">
+      <w:start w:val="1"/>
+      <w:numFmt w:val="decimal"/>
+      <w:lvlText w:val="%1.%2.%3.%4.%5.%6.%7.%8."/>
+      <w:lvlJc w:val="left"/>
+      <w:pPr>
+        <w:ind w:left="3744" w:hanging="1224"/>
+      </w:pPr>
+    </w:lvl>
+    <w:lvl w:ilvl="8">
+      <w:start w:val="1"/>
+      <w:numFmt w:val="decimal"/>
+      <w:lvlText w:val="%1.%2.%3.%4.%5.%6.%7.%8.%9."/>
+      <w:lvlJc w:val="left"/>
+      <w:pPr>
+        <w:ind w:left="4320" w:hanging="1440"/>
+      </w:pPr>
+    </w:lvl>
+  </w:abstractNum>
+  <w:abstractNum w:abstractNumId="9" w15:restartNumberingAfterBreak="0">
+    <w:nsid w:val="29D74AC3"/>
+    <w:multiLevelType w:val="multilevel"/>
+    <w:tmpl w:val="8F8083E4"/>
+    <w:lvl w:ilvl="0">
+      <w:start w:val="1"/>
+      <w:numFmt w:val="decimal"/>
+      <w:lvlText w:val="%1"/>
+      <w:lvlJc w:val="left"/>
+      <w:pPr>
+        <w:ind w:left="420" w:hanging="420"/>
+      </w:pPr>
+      <w:rPr>
+        <w:rFonts w:hint="default"/>
+      </w:rPr>
+    </w:lvl>
+    <w:lvl w:ilvl="1">
+      <w:start w:val="1"/>
+      <w:numFmt w:val="decimal"/>
+      <w:lvlText w:val="%1.%2"/>
+      <w:lvlJc w:val="left"/>
+      <w:pPr>
+        <w:ind w:left="720" w:hanging="720"/>
+      </w:pPr>
+      <w:rPr>
+        <w:rFonts w:hint="default"/>
+      </w:rPr>
+    </w:lvl>
+    <w:lvl w:ilvl="2">
+      <w:start w:val="1"/>
+      <w:numFmt w:val="decimal"/>
+      <w:lvlText w:val="%1.%2.%3"/>
+      <w:lvlJc w:val="left"/>
+      <w:pPr>
+        <w:ind w:left="720" w:hanging="720"/>
+      </w:pPr>
+      <w:rPr>
+        <w:rFonts w:hint="default"/>
+      </w:rPr>
+    </w:lvl>
+    <w:lvl w:ilvl="3">
+      <w:start w:val="1"/>
+      <w:numFmt w:val="decimal"/>
+      <w:lvlText w:val="%1.%2.%3.%4"/>
+      <w:lvlJc w:val="left"/>
+      <w:pPr>
+        <w:ind w:left="1080" w:hanging="1080"/>
+      </w:pPr>
+      <w:rPr>
+        <w:rFonts w:hint="default"/>
+      </w:rPr>
+    </w:lvl>
+    <w:lvl w:ilvl="4">
+      <w:start w:val="1"/>
+      <w:numFmt w:val="decimal"/>
+      <w:lvlText w:val="%1.%2.%3.%4.%5"/>
+      <w:lvlJc w:val="left"/>
+      <w:pPr>
+        <w:ind w:left="1440" w:hanging="1440"/>
+      </w:pPr>
+      <w:rPr>
+        <w:rFonts w:hint="default"/>
+      </w:rPr>
+    </w:lvl>
+    <w:lvl w:ilvl="5">
+      <w:start w:val="1"/>
+      <w:numFmt w:val="decimal"/>
+      <w:lvlText w:val="%1.%2.%3.%4.%5.%6"/>
+      <w:lvlJc w:val="left"/>
+      <w:pPr>
+        <w:ind w:left="1440" w:hanging="1440"/>
+      </w:pPr>
+      <w:rPr>
+        <w:rFonts w:hint="default"/>
+      </w:rPr>
+    </w:lvl>
+    <w:lvl w:ilvl="6">
+      <w:start w:val="1"/>
+      <w:numFmt w:val="decimal"/>
+      <w:lvlText w:val="%1.%2.%3.%4.%5.%6.%7"/>
+      <w:lvlJc w:val="left"/>
+      <w:pPr>
+        <w:ind w:left="1800" w:hanging="1800"/>
+      </w:pPr>
+      <w:rPr>
+        <w:rFonts w:hint="default"/>
+      </w:rPr>
+    </w:lvl>
+    <w:lvl w:ilvl="7">
+      <w:start w:val="1"/>
+      <w:numFmt w:val="decimal"/>
+      <w:lvlText w:val="%1.%2.%3.%4.%5.%6.%7.%8"/>
+      <w:lvlJc w:val="left"/>
+      <w:pPr>
+        <w:ind w:left="2160" w:hanging="2160"/>
+      </w:pPr>
+      <w:rPr>
+        <w:rFonts w:hint="default"/>
+      </w:rPr>
+    </w:lvl>
+    <w:lvl w:ilvl="8">
+      <w:start w:val="1"/>
+      <w:numFmt w:val="decimal"/>
+      <w:lvlText w:val="%1.%2.%3.%4.%5.%6.%7.%8.%9"/>
+      <w:lvlJc w:val="left"/>
+      <w:pPr>
+        <w:ind w:left="2160" w:hanging="2160"/>
+      </w:pPr>
+      <w:rPr>
+        <w:rFonts w:hint="default"/>
+      </w:rPr>
+    </w:lvl>
+  </w:abstractNum>
+  <w:abstractNum w:abstractNumId="10" w15:restartNumberingAfterBreak="0">
+    <w:nsid w:val="2CF27163"/>
+    <w:multiLevelType w:val="hybridMultilevel"/>
+    <w:tmpl w:val="D2A239DE"/>
+    <w:lvl w:ilvl="0" w:tplc="0809000F">
+      <w:start w:val="1"/>
+      <w:numFmt w:val="decimal"/>
+      <w:lvlText w:val="%1."/>
+      <w:lvlJc w:val="left"/>
+      <w:pPr>
+        <w:ind w:left="720" w:hanging="360"/>
+      </w:pPr>
+      <w:rPr>
+        <w:rFonts w:hint="default"/>
+      </w:rPr>
+    </w:lvl>
+    <w:lvl w:ilvl="1" w:tplc="08090019" w:tentative="1">
+      <w:start w:val="1"/>
+      <w:numFmt w:val="lowerLetter"/>
+      <w:lvlText w:val="%2."/>
+      <w:lvlJc w:val="left"/>
+      <w:pPr>
+        <w:ind w:left="1440" w:hanging="360"/>
+      </w:pPr>
+    </w:lvl>
+    <w:lvl w:ilvl="2" w:tplc="0809001B" w:tentative="1">
+      <w:start w:val="1"/>
+      <w:numFmt w:val="lowerRoman"/>
+      <w:lvlText w:val="%3."/>
+      <w:lvlJc w:val="right"/>
+      <w:pPr>
+        <w:ind w:left="2160" w:hanging="180"/>
+      </w:pPr>
+    </w:lvl>
+    <w:lvl w:ilvl="3" w:tplc="0809000F" w:tentative="1">
+      <w:start w:val="1"/>
+      <w:numFmt w:val="decimal"/>
+      <w:lvlText w:val="%4."/>
+      <w:lvlJc w:val="left"/>
+      <w:pPr>
+        <w:ind w:left="2880" w:hanging="360"/>
+      </w:pPr>
+    </w:lvl>
+    <w:lvl w:ilvl="4" w:tplc="08090019" w:tentative="1">
+      <w:start w:val="1"/>
+      <w:numFmt w:val="lowerLetter"/>
+      <w:lvlText w:val="%5."/>
+      <w:lvlJc w:val="left"/>
+      <w:pPr>
+        <w:ind w:left="3600" w:hanging="360"/>
+      </w:pPr>
+    </w:lvl>
+    <w:lvl w:ilvl="5" w:tplc="0809001B" w:tentative="1">
+      <w:start w:val="1"/>
+      <w:numFmt w:val="lowerRoman"/>
+      <w:lvlText w:val="%6."/>
+      <w:lvlJc w:val="right"/>
+      <w:pPr>
+        <w:ind w:left="4320" w:hanging="180"/>
+      </w:pPr>
+    </w:lvl>
+    <w:lvl w:ilvl="6" w:tplc="0809000F" w:tentative="1">
+      <w:start w:val="1"/>
+      <w:numFmt w:val="decimal"/>
+      <w:lvlText w:val="%7."/>
+      <w:lvlJc w:val="left"/>
+      <w:pPr>
+        <w:ind w:left="5040" w:hanging="360"/>
+      </w:pPr>
+    </w:lvl>
+    <w:lvl w:ilvl="7" w:tplc="08090019" w:tentative="1">
+      <w:start w:val="1"/>
+      <w:numFmt w:val="lowerLetter"/>
+      <w:lvlText w:val="%8."/>
+      <w:lvlJc w:val="left"/>
+      <w:pPr>
+        <w:ind w:left="5760" w:hanging="360"/>
+      </w:pPr>
+    </w:lvl>
+    <w:lvl w:ilvl="8" w:tplc="0809001B" w:tentative="1">
+      <w:start w:val="1"/>
+      <w:numFmt w:val="lowerRoman"/>
+      <w:lvlText w:val="%9."/>
+      <w:lvlJc w:val="right"/>
+      <w:pPr>
+        <w:ind w:left="6480" w:hanging="180"/>
+      </w:pPr>
+    </w:lvl>
+  </w:abstractNum>
+  <w:abstractNum w:abstractNumId="11" w15:restartNumberingAfterBreak="0">
+    <w:nsid w:val="3DC6144F"/>
+    <w:multiLevelType w:val="hybridMultilevel"/>
+    <w:tmpl w:val="B6AA2746"/>
+    <w:lvl w:ilvl="0" w:tplc="08090001">
+      <w:start w:val="1"/>
+      <w:numFmt w:val="bullet"/>
+      <w:lvlText w:val=""/>
+      <w:lvlJc w:val="left"/>
+      <w:pPr>
+        <w:ind w:left="720" w:hanging="360"/>
+      </w:pPr>
+      <w:rPr>
+        <w:rFonts w:ascii="Symbol" w:hAnsi="Symbol" w:hint="default"/>
+      </w:rPr>
+    </w:lvl>
+    <w:lvl w:ilvl="1" w:tplc="08090003" w:tentative="1">
+      <w:start w:val="1"/>
+      <w:numFmt w:val="bullet"/>
+      <w:lvlText w:val="o"/>
+      <w:lvlJc w:val="left"/>
+      <w:pPr>
+        <w:ind w:left="1440" w:hanging="360"/>
+      </w:pPr>
+      <w:rPr>
+        <w:rFonts w:ascii="Courier New" w:hAnsi="Courier New" w:cs="Courier New" w:hint="default"/>
+      </w:rPr>
+    </w:lvl>
+    <w:lvl w:ilvl="2" w:tplc="08090005" w:tentative="1">
+      <w:start w:val="1"/>
+      <w:numFmt w:val="bullet"/>
+      <w:lvlText w:val=""/>
+      <w:lvlJc w:val="left"/>
+      <w:pPr>
+        <w:ind w:left="2160" w:hanging="360"/>
+      </w:pPr>
+      <w:rPr>
+        <w:rFonts w:ascii="Wingdings" w:hAnsi="Wingdings" w:hint="default"/>
+      </w:rPr>
+    </w:lvl>
+    <w:lvl w:ilvl="3" w:tplc="08090001" w:tentative="1">
+      <w:start w:val="1"/>
+      <w:numFmt w:val="bullet"/>
+      <w:lvlText w:val=""/>
+      <w:lvlJc w:val="left"/>
+      <w:pPr>
+        <w:ind w:left="2880" w:hanging="360"/>
+      </w:pPr>
+      <w:rPr>
+        <w:rFonts w:ascii="Symbol" w:hAnsi="Symbol" w:hint="default"/>
+      </w:rPr>
+    </w:lvl>
+    <w:lvl w:ilvl="4" w:tplc="08090003" w:tentative="1">
+      <w:start w:val="1"/>
+      <w:numFmt w:val="bullet"/>
+      <w:lvlText w:val="o"/>
+      <w:lvlJc w:val="left"/>
+      <w:pPr>
+        <w:ind w:left="3600" w:hanging="360"/>
+      </w:pPr>
+      <w:rPr>
+        <w:rFonts w:ascii="Courier New" w:hAnsi="Courier New" w:cs="Courier New" w:hint="default"/>
+      </w:rPr>
+    </w:lvl>
+    <w:lvl w:ilvl="5" w:tplc="08090005" w:tentative="1">
+      <w:start w:val="1"/>
+      <w:numFmt w:val="bullet"/>
+      <w:lvlText w:val=""/>
+      <w:lvlJc w:val="left"/>
+      <w:pPr>
+        <w:ind w:left="4320" w:hanging="360"/>
+      </w:pPr>
+      <w:rPr>
+        <w:rFonts w:ascii="Wingdings" w:hAnsi="Wingdings" w:hint="default"/>
+      </w:rPr>
+    </w:lvl>
+    <w:lvl w:ilvl="6" w:tplc="08090001" w:tentative="1">
+      <w:start w:val="1"/>
+      <w:numFmt w:val="bullet"/>
+      <w:lvlText w:val=""/>
+      <w:lvlJc w:val="left"/>
+      <w:pPr>
+        <w:ind w:left="5040" w:hanging="360"/>
+      </w:pPr>
+      <w:rPr>
+        <w:rFonts w:ascii="Symbol" w:hAnsi="Symbol" w:hint="default"/>
+      </w:rPr>
+    </w:lvl>
+    <w:lvl w:ilvl="7" w:tplc="08090003" w:tentative="1">
+      <w:start w:val="1"/>
+      <w:numFmt w:val="bullet"/>
+      <w:lvlText w:val="o"/>
+      <w:lvlJc w:val="left"/>
+      <w:pPr>
+        <w:ind w:left="5760" w:hanging="360"/>
+      </w:pPr>
+      <w:rPr>
+        <w:rFonts w:ascii="Courier New" w:hAnsi="Courier New" w:cs="Courier New" w:hint="default"/>
+      </w:rPr>
+    </w:lvl>
+    <w:lvl w:ilvl="8" w:tplc="08090005" w:tentative="1">
+      <w:start w:val="1"/>
+      <w:numFmt w:val="bullet"/>
+      <w:lvlText w:val=""/>
+      <w:lvlJc w:val="left"/>
+      <w:pPr>
+        <w:ind w:left="6480" w:hanging="360"/>
+      </w:pPr>
+      <w:rPr>
+        <w:rFonts w:ascii="Wingdings" w:hAnsi="Wingdings" w:hint="default"/>
+      </w:rPr>
+    </w:lvl>
+  </w:abstractNum>
+  <w:abstractNum w:abstractNumId="12" w15:restartNumberingAfterBreak="0">
+    <w:nsid w:val="475A7EC6"/>
+    <w:multiLevelType w:val="multilevel"/>
+    <w:tmpl w:val="8F8083E4"/>
+    <w:lvl w:ilvl="0">
+      <w:start w:val="1"/>
+      <w:numFmt w:val="decimal"/>
+      <w:lvlText w:val="%1"/>
+      <w:lvlJc w:val="left"/>
+      <w:pPr>
+        <w:ind w:left="420" w:hanging="420"/>
+      </w:pPr>
+      <w:rPr>
+        <w:rFonts w:hint="default"/>
+      </w:rPr>
+    </w:lvl>
+    <w:lvl w:ilvl="1">
+      <w:start w:val="1"/>
+      <w:numFmt w:val="decimal"/>
+      <w:lvlText w:val="%1.%2"/>
+      <w:lvlJc w:val="left"/>
+      <w:pPr>
+        <w:ind w:left="720" w:hanging="720"/>
+      </w:pPr>
+      <w:rPr>
+        <w:rFonts w:hint="default"/>
+      </w:rPr>
+    </w:lvl>
+    <w:lvl w:ilvl="2">
+      <w:start w:val="1"/>
+      <w:numFmt w:val="decimal"/>
+      <w:lvlText w:val="%1.%2.%3"/>
+      <w:lvlJc w:val="left"/>
+      <w:pPr>
+        <w:ind w:left="720" w:hanging="720"/>
+      </w:pPr>
+      <w:rPr>
+        <w:rFonts w:hint="default"/>
+      </w:rPr>
+    </w:lvl>
+    <w:lvl w:ilvl="3">
+      <w:start w:val="1"/>
+      <w:numFmt w:val="decimal"/>
+      <w:lvlText w:val="%1.%2.%3.%4"/>
+      <w:lvlJc w:val="left"/>
+      <w:pPr>
+        <w:ind w:left="1080" w:hanging="1080"/>
+      </w:pPr>
+      <w:rPr>
+        <w:rFonts w:hint="default"/>
+      </w:rPr>
+    </w:lvl>
+    <w:lvl w:ilvl="4">
+      <w:start w:val="1"/>
+      <w:numFmt w:val="decimal"/>
+      <w:lvlText w:val="%1.%2.%3.%4.%5"/>
+      <w:lvlJc w:val="left"/>
+      <w:pPr>
+        <w:ind w:left="1440" w:hanging="1440"/>
+      </w:pPr>
+      <w:rPr>
+        <w:rFonts w:hint="default"/>
+      </w:rPr>
+    </w:lvl>
+    <w:lvl w:ilvl="5">
+      <w:start w:val="1"/>
+      <w:numFmt w:val="decimal"/>
+      <w:lvlText w:val="%1.%2.%3.%4.%5.%6"/>
+      <w:lvlJc w:val="left"/>
+      <w:pPr>
+        <w:ind w:left="1440" w:hanging="1440"/>
+      </w:pPr>
+      <w:rPr>
+        <w:rFonts w:hint="default"/>
+      </w:rPr>
+    </w:lvl>
+    <w:lvl w:ilvl="6">
+      <w:start w:val="1"/>
+      <w:numFmt w:val="decimal"/>
+      <w:lvlText w:val="%1.%2.%3.%4.%5.%6.%7"/>
+      <w:lvlJc w:val="left"/>
+      <w:pPr>
+        <w:ind w:left="1800" w:hanging="1800"/>
+      </w:pPr>
+      <w:rPr>
+        <w:rFonts w:hint="default"/>
+      </w:rPr>
+    </w:lvl>
+    <w:lvl w:ilvl="7">
+      <w:start w:val="1"/>
+      <w:numFmt w:val="decimal"/>
+      <w:lvlText w:val="%1.%2.%3.%4.%5.%6.%7.%8"/>
+      <w:lvlJc w:val="left"/>
+      <w:pPr>
+        <w:ind w:left="2160" w:hanging="2160"/>
+      </w:pPr>
+      <w:rPr>
+        <w:rFonts w:hint="default"/>
+      </w:rPr>
+    </w:lvl>
+    <w:lvl w:ilvl="8">
+      <w:start w:val="1"/>
+      <w:numFmt w:val="decimal"/>
+      <w:lvlText w:val="%1.%2.%3.%4.%5.%6.%7.%8.%9"/>
+      <w:lvlJc w:val="left"/>
+      <w:pPr>
+        <w:ind w:left="2160" w:hanging="2160"/>
+      </w:pPr>
+      <w:rPr>
+        <w:rFonts w:hint="default"/>
+      </w:rPr>
+    </w:lvl>
+  </w:abstractNum>
+  <w:abstractNum w:abstractNumId="13" w15:restartNumberingAfterBreak="0">
+    <w:nsid w:val="54C547EF"/>
+    <w:multiLevelType w:val="multilevel"/>
+    <w:tmpl w:val="D34A5258"/>
+    <w:lvl w:ilvl="0">
+      <w:start w:val="1"/>
+      <w:numFmt w:val="decimal"/>
+      <w:lvlText w:val="%1"/>
+      <w:lvlJc w:val="left"/>
+      <w:pPr>
+        <w:ind w:left="420" w:hanging="420"/>
+      </w:pPr>
+      <w:rPr>
+        <w:rFonts w:hint="default"/>
+      </w:rPr>
+    </w:lvl>
+    <w:lvl w:ilvl="1">
+      <w:start w:val="1"/>
+      <w:numFmt w:val="decimal"/>
+      <w:lvlText w:val="%1.%2"/>
+      <w:lvlJc w:val="left"/>
+      <w:pPr>
+        <w:ind w:left="720" w:hanging="720"/>
+      </w:pPr>
+      <w:rPr>
+        <w:rFonts w:hint="default"/>
+      </w:rPr>
+    </w:lvl>
+    <w:lvl w:ilvl="2">
+      <w:start w:val="1"/>
+      <w:numFmt w:val="decimal"/>
+      <w:lvlText w:val="%1.%2.%3"/>
+      <w:lvlJc w:val="left"/>
+      <w:pPr>
+        <w:ind w:left="720" w:hanging="720"/>
+      </w:pPr>
+      <w:rPr>
+        <w:rFonts w:hint="default"/>
+      </w:rPr>
+    </w:lvl>
+    <w:lvl w:ilvl="3">
+      <w:start w:val="1"/>
+      <w:numFmt w:val="decimal"/>
+      <w:lvlText w:val="%1.%2.%3.%4"/>
+      <w:lvlJc w:val="left"/>
+      <w:pPr>
+        <w:ind w:left="1080" w:hanging="1080"/>
+      </w:pPr>
+      <w:rPr>
+        <w:rFonts w:hint="default"/>
+      </w:rPr>
+    </w:lvl>
+    <w:lvl w:ilvl="4">
+      <w:start w:val="1"/>
+      <w:numFmt w:val="decimal"/>
+      <w:lvlText w:val="%1.%2.%3.%4.%5"/>
+      <w:lvlJc w:val="left"/>
+      <w:pPr>
+        <w:ind w:left="1440" w:hanging="1440"/>
+      </w:pPr>
+      <w:rPr>
+        <w:rFonts w:hint="default"/>
+      </w:rPr>
+    </w:lvl>
+    <w:lvl w:ilvl="5">
+      <w:start w:val="1"/>
+      <w:numFmt w:val="decimal"/>
+      <w:lvlText w:val="%1.%2.%3.%4.%5.%6"/>
+      <w:lvlJc w:val="left"/>
+      <w:pPr>
+        <w:ind w:left="1440" w:hanging="1440"/>
+      </w:pPr>
+      <w:rPr>
+        <w:rFonts w:hint="default"/>
+      </w:rPr>
+    </w:lvl>
+    <w:lvl w:ilvl="6">
+      <w:start w:val="1"/>
+      <w:numFmt w:val="decimal"/>
+      <w:lvlText w:val="%1.%2.%3.%4.%5.%6.%7"/>
+      <w:lvlJc w:val="left"/>
+      <w:pPr>
+        <w:ind w:left="1800" w:hanging="1800"/>
+      </w:pPr>
+      <w:rPr>
+        <w:rFonts w:hint="default"/>
+      </w:rPr>
+    </w:lvl>
+    <w:lvl w:ilvl="7">
+      <w:start w:val="1"/>
+      <w:numFmt w:val="decimal"/>
+      <w:lvlText w:val="%1.%2.%3.%4.%5.%6.%7.%8"/>
+      <w:lvlJc w:val="left"/>
+      <w:pPr>
+        <w:ind w:left="2160" w:hanging="2160"/>
+      </w:pPr>
+      <w:rPr>
+        <w:rFonts w:hint="default"/>
+      </w:rPr>
+    </w:lvl>
+    <w:lvl w:ilvl="8">
+      <w:start w:val="1"/>
+      <w:numFmt w:val="decimal"/>
+      <w:lvlText w:val="%1.%2.%3.%4.%5.%6.%7.%8.%9"/>
+      <w:lvlJc w:val="left"/>
+      <w:pPr>
+        <w:ind w:left="2160" w:hanging="2160"/>
+      </w:pPr>
+      <w:rPr>
+        <w:rFonts w:hint="default"/>
+      </w:rPr>
+    </w:lvl>
+  </w:abstractNum>
+  <w:abstractNum w:abstractNumId="14" w15:restartNumberingAfterBreak="0">
+    <w:nsid w:val="5FDC4E48"/>
+    <w:multiLevelType w:val="multilevel"/>
+    <w:tmpl w:val="8F8083E4"/>
+    <w:lvl w:ilvl="0">
+      <w:start w:val="4"/>
+      <w:numFmt w:val="decimal"/>
+      <w:lvlText w:val="%1"/>
+      <w:lvlJc w:val="left"/>
+      <w:pPr>
+        <w:ind w:left="420" w:hanging="420"/>
+      </w:pPr>
+      <w:rPr>
+        <w:rFonts w:hint="default"/>
+      </w:rPr>
+    </w:lvl>
+    <w:lvl w:ilvl="1">
+      <w:start w:val="1"/>
+      <w:numFmt w:val="decimal"/>
+      <w:lvlText w:val="%1.%2"/>
+      <w:lvlJc w:val="left"/>
+      <w:pPr>
+        <w:ind w:left="720" w:hanging="720"/>
+      </w:pPr>
+      <w:rPr>
+        <w:rFonts w:hint="default"/>
+      </w:rPr>
+    </w:lvl>
+    <w:lvl w:ilvl="2">
+      <w:start w:val="1"/>
+      <w:numFmt w:val="decimal"/>
+      <w:lvlText w:val="%1.%2.%3"/>
+      <w:lvlJc w:val="left"/>
+      <w:pPr>
+        <w:ind w:left="720" w:hanging="720"/>
+      </w:pPr>
+      <w:rPr>
+        <w:rFonts w:hint="default"/>
+      </w:rPr>
+    </w:lvl>
+    <w:lvl w:ilvl="3">
+      <w:start w:val="1"/>
+      <w:numFmt w:val="decimal"/>
+      <w:lvlText w:val="%1.%2.%3.%4"/>
+      <w:lvlJc w:val="left"/>
+      <w:pPr>
+        <w:ind w:left="1080" w:hanging="1080"/>
+      </w:pPr>
+      <w:rPr>
+        <w:rFonts w:hint="default"/>
+      </w:rPr>
+    </w:lvl>
+    <w:lvl w:ilvl="4">
+      <w:start w:val="1"/>
+      <w:numFmt w:val="decimal"/>
+      <w:lvlText w:val="%1.%2.%3.%4.%5"/>
+      <w:lvlJc w:val="left"/>
+      <w:pPr>
+        <w:ind w:left="1440" w:hanging="1440"/>
+      </w:pPr>
+      <w:rPr>
+        <w:rFonts w:hint="default"/>
+      </w:rPr>
+    </w:lvl>
+    <w:lvl w:ilvl="5">
+      <w:start w:val="1"/>
+      <w:numFmt w:val="decimal"/>
+      <w:lvlText w:val="%1.%2.%3.%4.%5.%6"/>
+      <w:lvlJc w:val="left"/>
+      <w:pPr>
+        <w:ind w:left="1440" w:hanging="1440"/>
+      </w:pPr>
+      <w:rPr>
+        <w:rFonts w:hint="default"/>
+      </w:rPr>
+    </w:lvl>
+    <w:lvl w:ilvl="6">
+      <w:start w:val="1"/>
+      <w:numFmt w:val="decimal"/>
+      <w:lvlText w:val="%1.%2.%3.%4.%5.%6.%7"/>
+      <w:lvlJc w:val="left"/>
+      <w:pPr>
+        <w:ind w:left="1800" w:hanging="1800"/>
+      </w:pPr>
+      <w:rPr>
+        <w:rFonts w:hint="default"/>
+      </w:rPr>
+    </w:lvl>
+    <w:lvl w:ilvl="7">
+      <w:start w:val="1"/>
+      <w:numFmt w:val="decimal"/>
+      <w:lvlText w:val="%1.%2.%3.%4.%5.%6.%7.%8"/>
+      <w:lvlJc w:val="left"/>
+      <w:pPr>
+        <w:ind w:left="2160" w:hanging="2160"/>
+      </w:pPr>
+      <w:rPr>
+        <w:rFonts w:hint="default"/>
+      </w:rPr>
+    </w:lvl>
+    <w:lvl w:ilvl="8">
+      <w:start w:val="1"/>
+      <w:numFmt w:val="decimal"/>
+      <w:lvlText w:val="%1.%2.%3.%4.%5.%6.%7.%8.%9"/>
+      <w:lvlJc w:val="left"/>
+      <w:pPr>
+        <w:ind w:left="2160" w:hanging="2160"/>
+      </w:pPr>
+      <w:rPr>
+        <w:rFonts w:hint="default"/>
+      </w:rPr>
+    </w:lvl>
+  </w:abstractNum>
+  <w:abstractNum w:abstractNumId="15" w15:restartNumberingAfterBreak="0">
+    <w:nsid w:val="6517799F"/>
+    <w:multiLevelType w:val="multilevel"/>
+    <w:tmpl w:val="0809001F"/>
+    <w:lvl w:ilvl="0">
+      <w:start w:val="1"/>
+      <w:numFmt w:val="decimal"/>
+      <w:lvlText w:val="%1."/>
+      <w:lvlJc w:val="left"/>
+      <w:pPr>
+        <w:ind w:left="360" w:hanging="360"/>
+      </w:pPr>
+    </w:lvl>
+    <w:lvl w:ilvl="1">
+      <w:start w:val="1"/>
+      <w:numFmt w:val="decimal"/>
+      <w:lvlText w:val="%1.%2."/>
+      <w:lvlJc w:val="left"/>
+      <w:pPr>
+        <w:ind w:left="792" w:hanging="432"/>
+      </w:pPr>
+    </w:lvl>
+    <w:lvl w:ilvl="2">
+      <w:start w:val="1"/>
+      <w:numFmt w:val="decimal"/>
+      <w:lvlText w:val="%1.%2.%3."/>
+      <w:lvlJc w:val="left"/>
+      <w:pPr>
+        <w:ind w:left="1224" w:hanging="504"/>
+      </w:pPr>
+    </w:lvl>
+    <w:lvl w:ilvl="3">
+      <w:start w:val="1"/>
+      <w:numFmt w:val="decimal"/>
+      <w:lvlText w:val="%1.%2.%3.%4."/>
+      <w:lvlJc w:val="left"/>
+      <w:pPr>
+        <w:ind w:left="1728" w:hanging="648"/>
+      </w:pPr>
+    </w:lvl>
+    <w:lvl w:ilvl="4">
+      <w:start w:val="1"/>
+      <w:numFmt w:val="decimal"/>
+      <w:lvlText w:val="%1.%2.%3.%4.%5."/>
+      <w:lvlJc w:val="left"/>
+      <w:pPr>
+        <w:ind w:left="2232" w:hanging="792"/>
+      </w:pPr>
+    </w:lvl>
+    <w:lvl w:ilvl="5">
+      <w:start w:val="1"/>
+      <w:numFmt w:val="decimal"/>
+      <w:lvlText w:val="%1.%2.%3.%4.%5.%6."/>
+      <w:lvlJc w:val="left"/>
+      <w:pPr>
+        <w:ind w:left="2736" w:hanging="936"/>
+      </w:pPr>
+    </w:lvl>
+    <w:lvl w:ilvl="6">
+      <w:start w:val="1"/>
+      <w:numFmt w:val="decimal"/>
+      <w:lvlText w:val="%1.%2.%3.%4.%5.%6.%7."/>
+      <w:lvlJc w:val="left"/>
+      <w:pPr>
+        <w:ind w:left="3240" w:hanging="1080"/>
+      </w:pPr>
+    </w:lvl>
+    <w:lvl w:ilvl="7">
+      <w:start w:val="1"/>
+      <w:numFmt w:val="decimal"/>
+      <w:lvlText w:val="%1.%2.%3.%4.%5.%6.%7.%8."/>
+      <w:lvlJc w:val="left"/>
+      <w:pPr>
+        <w:ind w:left="3744" w:hanging="1224"/>
+      </w:pPr>
+    </w:lvl>
+    <w:lvl w:ilvl="8">
+      <w:start w:val="1"/>
+      <w:numFmt w:val="decimal"/>
+      <w:lvlText w:val="%1.%2.%3.%4.%5.%6.%7.%8.%9."/>
+      <w:lvlJc w:val="left"/>
+      <w:pPr>
+        <w:ind w:left="4320" w:hanging="1440"/>
+      </w:pPr>
+    </w:lvl>
+  </w:abstractNum>
+  <w:num w:numId="1" w16cid:durableId="585653773">
+    <w:abstractNumId w:val="5"/>
+  </w:num>
+  <w:num w:numId="2" w16cid:durableId="1695033882">
+    <w:abstractNumId w:val="10"/>
+  </w:num>
+  <w:num w:numId="3" w16cid:durableId="1983194228">
+    <w:abstractNumId w:val="4"/>
+  </w:num>
+  <w:num w:numId="4" w16cid:durableId="1447894228">
+    <w:abstractNumId w:val="1"/>
+  </w:num>
+  <w:num w:numId="5" w16cid:durableId="1910799876">
+    <w:abstractNumId w:val="6"/>
+  </w:num>
+  <w:num w:numId="6" w16cid:durableId="711536592">
+    <w:abstractNumId w:val="13"/>
+  </w:num>
+  <w:num w:numId="7" w16cid:durableId="426079273">
+    <w:abstractNumId w:val="12"/>
+  </w:num>
+  <w:num w:numId="8" w16cid:durableId="1577737715">
+    <w:abstractNumId w:val="3"/>
+  </w:num>
+  <w:num w:numId="9" w16cid:durableId="1255087029">
+    <w:abstractNumId w:val="9"/>
+  </w:num>
+  <w:num w:numId="10" w16cid:durableId="895698371">
+    <w:abstractNumId w:val="0"/>
+  </w:num>
+  <w:num w:numId="11" w16cid:durableId="986860240">
+    <w:abstractNumId w:val="15"/>
+  </w:num>
+  <w:num w:numId="12" w16cid:durableId="1248885762">
+    <w:abstractNumId w:val="8"/>
+  </w:num>
+  <w:num w:numId="13" w16cid:durableId="725300401">
+    <w:abstractNumId w:val="7"/>
+  </w:num>
+  <w:num w:numId="14" w16cid:durableId="1830752113">
+    <w:abstractNumId w:val="2"/>
+  </w:num>
+  <w:num w:numId="15" w16cid:durableId="1476602707">
+    <w:abstractNumId w:val="14"/>
+  </w:num>
+  <w:num w:numId="16" w16cid:durableId="1485194963">
+    <w:abstractNumId w:val="11"/>
+  </w:num>
+</w:numbering>
 </file>
 
 <file path=word/styles.xml><?xml version="1.0" encoding="utf-8"?>
@@ -565,7 +3468,6 @@
     <w:next w:val="Normal"/>
     <w:link w:val="Heading2Char"/>
     <w:uiPriority w:val="9"/>
-    <w:semiHidden/>
     <w:unhideWhenUsed/>
     <w:qFormat/>
     <w:rsid w:val="00CB2F84"/>
@@ -588,7 +3490,6 @@
     <w:next w:val="Normal"/>
     <w:link w:val="Heading3Char"/>
     <w:uiPriority w:val="9"/>
-    <w:semiHidden/>
     <w:unhideWhenUsed/>
     <w:qFormat/>
     <w:rsid w:val="00CB2F84"/>
@@ -740,7 +3641,6 @@
   <w:style w:type="character" w:default="1" w:styleId="DefaultParagraphFont">
     <w:name w:val="Default Paragraph Font"/>
     <w:uiPriority w:val="1"/>
-    <w:semiHidden/>
     <w:unhideWhenUsed/>
   </w:style>
   <w:style w:type="table" w:default="1" w:styleId="TableNormal">
@@ -782,7 +3682,6 @@
     <w:basedOn w:val="DefaultParagraphFont"/>
     <w:link w:val="Heading2"/>
     <w:uiPriority w:val="9"/>
-    <w:semiHidden/>
     <w:rsid w:val="00CB2F84"/>
     <w:rPr>
       <w:rFonts w:asciiTheme="majorHAnsi" w:eastAsiaTheme="majorEastAsia" w:hAnsiTheme="majorHAnsi" w:cstheme="majorBidi"/>
@@ -796,7 +3695,6 @@
     <w:basedOn w:val="DefaultParagraphFont"/>
     <w:link w:val="Heading3"/>
     <w:uiPriority w:val="9"/>
-    <w:semiHidden/>
     <w:rsid w:val="00CB2F84"/>
     <w:rPr>
       <w:rFonts w:eastAsiaTheme="majorEastAsia" w:cstheme="majorBidi"/>
@@ -1061,6 +3959,106 @@
     <w:rsid w:val="00097154"/>
     <w:pPr>
       <w:spacing w:after="0" w:line="240" w:lineRule="auto"/>
+    </w:pPr>
+  </w:style>
+  <w:style w:type="paragraph" w:styleId="Header">
+    <w:name w:val="header"/>
+    <w:basedOn w:val="Normal"/>
+    <w:link w:val="HeaderChar"/>
+    <w:uiPriority w:val="99"/>
+    <w:unhideWhenUsed/>
+    <w:rsid w:val="003730C9"/>
+    <w:pPr>
+      <w:tabs>
+        <w:tab w:val="center" w:pos="4513"/>
+        <w:tab w:val="right" w:pos="9026"/>
+      </w:tabs>
+      <w:spacing w:after="0" w:line="240" w:lineRule="auto"/>
+    </w:pPr>
+  </w:style>
+  <w:style w:type="character" w:customStyle="1" w:styleId="HeaderChar">
+    <w:name w:val="Header Char"/>
+    <w:basedOn w:val="DefaultParagraphFont"/>
+    <w:link w:val="Header"/>
+    <w:uiPriority w:val="99"/>
+    <w:rsid w:val="003730C9"/>
+  </w:style>
+  <w:style w:type="paragraph" w:styleId="Footer">
+    <w:name w:val="footer"/>
+    <w:basedOn w:val="Normal"/>
+    <w:link w:val="FooterChar"/>
+    <w:uiPriority w:val="99"/>
+    <w:unhideWhenUsed/>
+    <w:rsid w:val="003730C9"/>
+    <w:pPr>
+      <w:tabs>
+        <w:tab w:val="center" w:pos="4513"/>
+        <w:tab w:val="right" w:pos="9026"/>
+      </w:tabs>
+      <w:spacing w:after="0" w:line="240" w:lineRule="auto"/>
+    </w:pPr>
+  </w:style>
+  <w:style w:type="character" w:customStyle="1" w:styleId="FooterChar">
+    <w:name w:val="Footer Char"/>
+    <w:basedOn w:val="DefaultParagraphFont"/>
+    <w:link w:val="Footer"/>
+    <w:uiPriority w:val="99"/>
+    <w:rsid w:val="003730C9"/>
+  </w:style>
+  <w:style w:type="paragraph" w:styleId="TOCHeading">
+    <w:name w:val="TOC Heading"/>
+    <w:basedOn w:val="Heading1"/>
+    <w:next w:val="Normal"/>
+    <w:uiPriority w:val="39"/>
+    <w:unhideWhenUsed/>
+    <w:qFormat/>
+    <w:rsid w:val="003730C9"/>
+    <w:pPr>
+      <w:spacing w:before="240" w:after="0" w:line="259" w:lineRule="auto"/>
+      <w:outlineLvl w:val="9"/>
+    </w:pPr>
+    <w:rPr>
+      <w:kern w:val="0"/>
+      <w:sz w:val="32"/>
+      <w:szCs w:val="32"/>
+      <w:lang w:eastAsia="en-GB"/>
+      <w14:ligatures w14:val="none"/>
+    </w:rPr>
+  </w:style>
+  <w:style w:type="paragraph" w:styleId="TOC1">
+    <w:name w:val="toc 1"/>
+    <w:basedOn w:val="Normal"/>
+    <w:next w:val="Normal"/>
+    <w:autoRedefine/>
+    <w:uiPriority w:val="39"/>
+    <w:unhideWhenUsed/>
+    <w:rsid w:val="003730C9"/>
+    <w:pPr>
+      <w:spacing w:after="100"/>
+    </w:pPr>
+  </w:style>
+  <w:style w:type="character" w:styleId="Hyperlink">
+    <w:name w:val="Hyperlink"/>
+    <w:basedOn w:val="DefaultParagraphFont"/>
+    <w:uiPriority w:val="99"/>
+    <w:unhideWhenUsed/>
+    <w:rsid w:val="003730C9"/>
+    <w:rPr>
+      <w:color w:val="467886" w:themeColor="hyperlink"/>
+      <w:u w:val="single"/>
+    </w:rPr>
+  </w:style>
+  <w:style w:type="paragraph" w:styleId="TOC2">
+    <w:name w:val="toc 2"/>
+    <w:basedOn w:val="Normal"/>
+    <w:next w:val="Normal"/>
+    <w:autoRedefine/>
+    <w:uiPriority w:val="39"/>
+    <w:unhideWhenUsed/>
+    <w:rsid w:val="00CB3060"/>
+    <w:pPr>
+      <w:spacing w:after="100"/>
+      <w:ind w:left="240"/>
     </w:pPr>
   </w:style>
 </w:styles>

</xml_diff>

<commit_message>
Final Edit Before Submission.
</commit_message>
<xml_diff>
--- a/developmentDoc.docx
+++ b/developmentDoc.docx
@@ -48,6 +48,15 @@
     </w:p>
     <w:sdt>
       <w:sdtPr>
+        <w:rPr>
+          <w:rFonts w:asciiTheme="minorHAnsi" w:eastAsiaTheme="minorHAnsi" w:hAnsiTheme="minorHAnsi" w:cstheme="minorBidi"/>
+          <w:color w:val="auto"/>
+          <w:kern w:val="2"/>
+          <w:sz w:val="24"/>
+          <w:szCs w:val="24"/>
+          <w:lang w:eastAsia="en-US"/>
+          <w14:ligatures w14:val="standardContextual"/>
+        </w:rPr>
         <w:id w:val="-995963140"/>
         <w:docPartObj>
           <w:docPartGallery w:val="Table of Contents"/>
@@ -56,15 +65,8 @@
       </w:sdtPr>
       <w:sdtEndPr>
         <w:rPr>
-          <w:rFonts w:asciiTheme="minorHAnsi" w:eastAsiaTheme="minorHAnsi" w:hAnsiTheme="minorHAnsi" w:cstheme="minorBidi"/>
           <w:b/>
           <w:bCs/>
-          <w:color w:val="auto"/>
-          <w:kern w:val="2"/>
-          <w:sz w:val="24"/>
-          <w:szCs w:val="24"/>
-          <w:lang w:eastAsia="en-US"/>
-          <w14:ligatures w14:val="standardContextual"/>
         </w:rPr>
       </w:sdtEndPr>
       <w:sdtContent>
@@ -995,6 +997,9 @@
       <w:r>
         <w:t xml:space="preserve"> I used this to test the implementation of the error handling within the API, such as when a user attempts to vote on a poll which doesn’t exist within the server. </w:t>
       </w:r>
+      <w:r>
+        <w:t>Images of this testing can be seen in “Appendix A”.</w:t>
+      </w:r>
     </w:p>
     <w:p>
       <w:pPr>
@@ -1051,6 +1056,9 @@
       <w:r>
         <w:t xml:space="preserve"> test my web pages responsiveness to different screen requirements, this allowed me to fine tune my flexbox settings to ensure that all content was formatted and visible within the screen area on any type of device.</w:t>
       </w:r>
+      <w:r>
+        <w:t xml:space="preserve"> Images of this can be seen in “Appendix B”.</w:t>
+      </w:r>
     </w:p>
     <w:p>
       <w:r>
@@ -1184,7 +1192,15 @@
     </w:p>
     <w:p>
       <w:r>
-        <w:t>There is a lot of work that I would still like to put into this project, and I plan to soon. These plans include:</w:t>
+        <w:t xml:space="preserve">There is a lot of work that I would still like to put into this project, </w:t>
+      </w:r>
+      <w:proofErr w:type="gramStart"/>
+      <w:r>
+        <w:t>These</w:t>
+      </w:r>
+      <w:proofErr w:type="gramEnd"/>
+      <w:r>
+        <w:t xml:space="preserve"> plans include:</w:t>
       </w:r>
     </w:p>
     <w:p>
@@ -1220,7 +1236,19 @@
         </w:numPr>
       </w:pPr>
       <w:r>
-        <w:t>Store the polls and their results within a MySQL database to allow persistence in memory.</w:t>
+        <w:t>Store the polls and</w:t>
+      </w:r>
+      <w:r>
+        <w:t xml:space="preserve"> </w:t>
+      </w:r>
+      <w:r>
+        <w:t>results within a MySQL database allow</w:t>
+      </w:r>
+      <w:r>
+        <w:t>ing</w:t>
+      </w:r>
+      <w:r>
+        <w:t xml:space="preserve"> persistence in.</w:t>
       </w:r>
     </w:p>
     <w:p>
@@ -1235,7 +1263,279 @@
         <w:t>Adding functionality to the events screen which gives a visual representation of each options percentage of current votes.</w:t>
       </w:r>
     </w:p>
+    <w:p>
+      <w:pPr>
+        <w:pStyle w:val="ListParagraph"/>
+        <w:numPr>
+          <w:ilvl w:val="0"/>
+          <w:numId w:val="16"/>
+        </w:numPr>
+      </w:pPr>
+      <w:r>
+        <w:t>Adding fallback page for if contact to the server fails which asks the user to try again soon.</w:t>
+      </w:r>
+    </w:p>
+    <w:p>
+      <w:pPr>
+        <w:pStyle w:val="Heading1"/>
+        <w:numPr>
+          <w:ilvl w:val="0"/>
+          <w:numId w:val="11"/>
+        </w:numPr>
+      </w:pPr>
+      <w:r>
+        <w:lastRenderedPageBreak/>
+        <w:t>Appendix A</w:t>
+      </w:r>
+    </w:p>
+    <w:p>
+      <w:pPr>
+        <w:keepNext/>
+      </w:pPr>
+      <w:r>
+        <w:drawing>
+          <wp:inline distT="0" distB="0" distL="0" distR="0" wp14:anchorId="02FC2235" wp14:editId="66012CCC">
+            <wp:extent cx="5731510" cy="6911340"/>
+            <wp:effectExtent l="0" t="0" r="2540" b="3810"/>
+            <wp:docPr id="1491898504" name="Picture 1" descr="A screenshot of a computer&#10;&#10;AI-generated content may be incorrect."/>
+            <wp:cNvGraphicFramePr>
+              <a:graphicFrameLocks xmlns:a="http://schemas.openxmlformats.org/drawingml/2006/main" noChangeAspect="1"/>
+            </wp:cNvGraphicFramePr>
+            <a:graphic xmlns:a="http://schemas.openxmlformats.org/drawingml/2006/main">
+              <a:graphicData uri="http://schemas.openxmlformats.org/drawingml/2006/picture">
+                <pic:pic xmlns:pic="http://schemas.openxmlformats.org/drawingml/2006/picture">
+                  <pic:nvPicPr>
+                    <pic:cNvPr id="1491898504" name="Picture 1" descr="A screenshot of a computer&#10;&#10;AI-generated content may be incorrect."/>
+                    <pic:cNvPicPr/>
+                  </pic:nvPicPr>
+                  <pic:blipFill>
+                    <a:blip r:embed="rId7"/>
+                    <a:stretch>
+                      <a:fillRect/>
+                    </a:stretch>
+                  </pic:blipFill>
+                  <pic:spPr>
+                    <a:xfrm>
+                      <a:off x="0" y="0"/>
+                      <a:ext cx="5731510" cy="6911340"/>
+                    </a:xfrm>
+                    <a:prstGeom prst="rect">
+                      <a:avLst/>
+                    </a:prstGeom>
+                  </pic:spPr>
+                </pic:pic>
+              </a:graphicData>
+            </a:graphic>
+          </wp:inline>
+        </w:drawing>
+      </w:r>
+    </w:p>
+    <w:p>
+      <w:pPr>
+        <w:pStyle w:val="Caption"/>
+      </w:pPr>
+      <w:r>
+        <w:t xml:space="preserve">Figure </w:t>
+      </w:r>
+      <w:fldSimple w:instr=" SEQ Figure \* ARABIC ">
+        <w:r>
+          <w:rPr>
+            <w:noProof/>
+          </w:rPr>
+          <w:t>1</w:t>
+        </w:r>
+      </w:fldSimple>
+      <w:r>
+        <w:t xml:space="preserve"> A valid vote being sent to the server, and receiving a correct 200 OK response</w:t>
+      </w:r>
+    </w:p>
+    <w:p>
+      <w:pPr>
+        <w:keepNext/>
+      </w:pPr>
+      <w:r>
+        <w:lastRenderedPageBreak/>
+        <w:drawing>
+          <wp:inline distT="0" distB="0" distL="0" distR="0" wp14:anchorId="21951A94" wp14:editId="3DA9F730">
+            <wp:extent cx="5731510" cy="7591425"/>
+            <wp:effectExtent l="0" t="0" r="2540" b="9525"/>
+            <wp:docPr id="1032294055" name="Picture 1" descr="A screenshot of a computer&#10;&#10;AI-generated content may be incorrect."/>
+            <wp:cNvGraphicFramePr>
+              <a:graphicFrameLocks xmlns:a="http://schemas.openxmlformats.org/drawingml/2006/main" noChangeAspect="1"/>
+            </wp:cNvGraphicFramePr>
+            <a:graphic xmlns:a="http://schemas.openxmlformats.org/drawingml/2006/main">
+              <a:graphicData uri="http://schemas.openxmlformats.org/drawingml/2006/picture">
+                <pic:pic xmlns:pic="http://schemas.openxmlformats.org/drawingml/2006/picture">
+                  <pic:nvPicPr>
+                    <pic:cNvPr id="1032294055" name="Picture 1" descr="A screenshot of a computer&#10;&#10;AI-generated content may be incorrect."/>
+                    <pic:cNvPicPr/>
+                  </pic:nvPicPr>
+                  <pic:blipFill>
+                    <a:blip r:embed="rId8"/>
+                    <a:stretch>
+                      <a:fillRect/>
+                    </a:stretch>
+                  </pic:blipFill>
+                  <pic:spPr>
+                    <a:xfrm>
+                      <a:off x="0" y="0"/>
+                      <a:ext cx="5731510" cy="7591425"/>
+                    </a:xfrm>
+                    <a:prstGeom prst="rect">
+                      <a:avLst/>
+                    </a:prstGeom>
+                  </pic:spPr>
+                </pic:pic>
+              </a:graphicData>
+            </a:graphic>
+          </wp:inline>
+        </w:drawing>
+      </w:r>
+    </w:p>
+    <w:p>
+      <w:pPr>
+        <w:pStyle w:val="Caption"/>
+      </w:pPr>
+      <w:r>
+        <w:t xml:space="preserve">Figure </w:t>
+      </w:r>
+      <w:fldSimple w:instr=" SEQ Figure \* ARABIC ">
+        <w:r>
+          <w:rPr>
+            <w:noProof/>
+          </w:rPr>
+          <w:t>2</w:t>
+        </w:r>
+      </w:fldSimple>
+      <w:r>
+        <w:t xml:space="preserve"> An invalid vote being sent to the server, and receiving a 404 not found response with custom error message</w:t>
+      </w:r>
+    </w:p>
     <w:p/>
+    <w:p>
+      <w:pPr>
+        <w:keepNext/>
+      </w:pPr>
+      <w:r>
+        <w:lastRenderedPageBreak/>
+        <w:drawing>
+          <wp:inline distT="0" distB="0" distL="0" distR="0" wp14:anchorId="535D99F0" wp14:editId="16F9779B">
+            <wp:extent cx="5351434" cy="8522970"/>
+            <wp:effectExtent l="0" t="0" r="1905" b="0"/>
+            <wp:docPr id="1125222606" name="Picture 1" descr="A screenshot of a phone&#10;&#10;AI-generated content may be incorrect."/>
+            <wp:cNvGraphicFramePr>
+              <a:graphicFrameLocks xmlns:a="http://schemas.openxmlformats.org/drawingml/2006/main" noChangeAspect="1"/>
+            </wp:cNvGraphicFramePr>
+            <a:graphic xmlns:a="http://schemas.openxmlformats.org/drawingml/2006/main">
+              <a:graphicData uri="http://schemas.openxmlformats.org/drawingml/2006/picture">
+                <pic:pic xmlns:pic="http://schemas.openxmlformats.org/drawingml/2006/picture">
+                  <pic:nvPicPr>
+                    <pic:cNvPr id="1125222606" name="Picture 1" descr="A screenshot of a phone&#10;&#10;AI-generated content may be incorrect."/>
+                    <pic:cNvPicPr/>
+                  </pic:nvPicPr>
+                  <pic:blipFill>
+                    <a:blip r:embed="rId9"/>
+                    <a:stretch>
+                      <a:fillRect/>
+                    </a:stretch>
+                  </pic:blipFill>
+                  <pic:spPr>
+                    <a:xfrm>
+                      <a:off x="0" y="0"/>
+                      <a:ext cx="5353068" cy="8525573"/>
+                    </a:xfrm>
+                    <a:prstGeom prst="rect">
+                      <a:avLst/>
+                    </a:prstGeom>
+                  </pic:spPr>
+                </pic:pic>
+              </a:graphicData>
+            </a:graphic>
+          </wp:inline>
+        </w:drawing>
+      </w:r>
+    </w:p>
+    <w:p>
+      <w:pPr>
+        <w:pStyle w:val="Caption"/>
+      </w:pPr>
+      <w:r>
+        <w:t xml:space="preserve">Figure </w:t>
+      </w:r>
+      <w:fldSimple w:instr=" SEQ Figure \* ARABIC ">
+        <w:r>
+          <w:rPr>
+            <w:noProof/>
+          </w:rPr>
+          <w:t>3</w:t>
+        </w:r>
+      </w:fldSimple>
+      <w:r>
+        <w:t xml:space="preserve"> The layout of the index webpage when viewed on a small viewport such as iPhone SE</w:t>
+      </w:r>
+    </w:p>
+    <w:p>
+      <w:pPr>
+        <w:keepNext/>
+      </w:pPr>
+      <w:r>
+        <w:lastRenderedPageBreak/>
+        <w:drawing>
+          <wp:inline distT="0" distB="0" distL="0" distR="0" wp14:anchorId="30AA3770" wp14:editId="4F4D1232">
+            <wp:extent cx="5731510" cy="3000375"/>
+            <wp:effectExtent l="0" t="0" r="2540" b="9525"/>
+            <wp:docPr id="94474298" name="Picture 1" descr="A screenshot of a computer&#10;&#10;AI-generated content may be incorrect."/>
+            <wp:cNvGraphicFramePr>
+              <a:graphicFrameLocks xmlns:a="http://schemas.openxmlformats.org/drawingml/2006/main" noChangeAspect="1"/>
+            </wp:cNvGraphicFramePr>
+            <a:graphic xmlns:a="http://schemas.openxmlformats.org/drawingml/2006/main">
+              <a:graphicData uri="http://schemas.openxmlformats.org/drawingml/2006/picture">
+                <pic:pic xmlns:pic="http://schemas.openxmlformats.org/drawingml/2006/picture">
+                  <pic:nvPicPr>
+                    <pic:cNvPr id="94474298" name="Picture 1" descr="A screenshot of a computer&#10;&#10;AI-generated content may be incorrect."/>
+                    <pic:cNvPicPr/>
+                  </pic:nvPicPr>
+                  <pic:blipFill>
+                    <a:blip r:embed="rId10"/>
+                    <a:stretch>
+                      <a:fillRect/>
+                    </a:stretch>
+                  </pic:blipFill>
+                  <pic:spPr>
+                    <a:xfrm>
+                      <a:off x="0" y="0"/>
+                      <a:ext cx="5731510" cy="3000375"/>
+                    </a:xfrm>
+                    <a:prstGeom prst="rect">
+                      <a:avLst/>
+                    </a:prstGeom>
+                  </pic:spPr>
+                </pic:pic>
+              </a:graphicData>
+            </a:graphic>
+          </wp:inline>
+        </w:drawing>
+      </w:r>
+    </w:p>
+    <w:p>
+      <w:pPr>
+        <w:pStyle w:val="Caption"/>
+      </w:pPr>
+      <w:r>
+        <w:t xml:space="preserve">Figure </w:t>
+      </w:r>
+      <w:fldSimple w:instr=" SEQ Figure \* ARABIC ">
+        <w:r>
+          <w:rPr>
+            <w:noProof/>
+          </w:rPr>
+          <w:t>4</w:t>
+        </w:r>
+      </w:fldSimple>
+      <w:r>
+        <w:t xml:space="preserve"> The layout of the results webpage when viewed on a mobile device with rotation functionality.</w:t>
+      </w:r>
+    </w:p>
     <w:p/>
     <w:sectPr>
       <w:pgSz w:w="11906" w:h="16838"/>
@@ -3641,6 +3941,7 @@
   <w:style w:type="character" w:default="1" w:styleId="DefaultParagraphFont">
     <w:name w:val="Default Paragraph Font"/>
     <w:uiPriority w:val="1"/>
+    <w:semiHidden/>
     <w:unhideWhenUsed/>
   </w:style>
   <w:style w:type="table" w:default="1" w:styleId="TableNormal">
@@ -4061,6 +4362,25 @@
       <w:ind w:left="240"/>
     </w:pPr>
   </w:style>
+  <w:style w:type="paragraph" w:styleId="Caption">
+    <w:name w:val="caption"/>
+    <w:basedOn w:val="Normal"/>
+    <w:next w:val="Normal"/>
+    <w:uiPriority w:val="35"/>
+    <w:unhideWhenUsed/>
+    <w:qFormat/>
+    <w:rsid w:val="00D155CB"/>
+    <w:pPr>
+      <w:spacing w:after="200" w:line="240" w:lineRule="auto"/>
+    </w:pPr>
+    <w:rPr>
+      <w:i/>
+      <w:iCs/>
+      <w:color w:val="0E2841" w:themeColor="text2"/>
+      <w:sz w:val="18"/>
+      <w:szCs w:val="18"/>
+    </w:rPr>
+  </w:style>
 </w:styles>
 </file>
 

</xml_diff>